<commit_message>
Added Software License Assignments
Added software license tracking
</commit_message>
<xml_diff>
--- a/Infrastructure Documentation Template.docx
+++ b/Infrastructure Documentation Template.docx
@@ -1,6 +1,6 @@
 
 <file path=word/document.xml><?xml version="1.0" encoding="utf-8"?>
-<w:document xmlns:wpc="http://schemas.microsoft.com/office/word/2010/wordprocessingCanvas" xmlns:cx="http://schemas.microsoft.com/office/drawing/2014/chartex" xmlns:cx1="http://schemas.microsoft.com/office/drawing/2015/9/8/chartex" xmlns:cx2="http://schemas.microsoft.com/office/drawing/2015/10/21/chartex" xmlns:cx3="http://schemas.microsoft.com/office/drawing/2016/5/9/chartex" xmlns:cx4="http://schemas.microsoft.com/office/drawing/2016/5/10/chartex" xmlns:cx5="http://schemas.microsoft.com/office/drawing/2016/5/11/chartex" xmlns:cx6="http://schemas.microsoft.com/office/drawing/2016/5/12/chartex" xmlns:cx7="http://schemas.microsoft.com/office/drawing/2016/5/13/chartex" xmlns:cx8="http://schemas.microsoft.com/office/drawing/2016/5/14/chartex" xmlns:mc="http://schemas.openxmlformats.org/markup-compatibility/2006" xmlns:aink="http://schemas.microsoft.com/office/drawing/2016/ink" xmlns:am3d="http://schemas.microsoft.com/office/drawing/2017/model3d" xmlns:o="urn:schemas-microsoft-com:office:office" xmlns:r="http://schemas.openxmlformats.org/officeDocument/2006/relationships" xmlns:m="http://schemas.openxmlformats.org/officeDocument/2006/math" xmlns:v="urn:schemas-microsoft-com:vml" xmlns:wp14="http://schemas.microsoft.com/office/word/2010/wordprocessingDrawing" xmlns:wp="http://schemas.openxmlformats.org/drawingml/2006/wordprocessingDrawing" xmlns:w10="urn:schemas-microsoft-com:office:word" xmlns:w="http://schemas.openxmlformats.org/wordprocessingml/2006/main" xmlns:w14="http://schemas.microsoft.com/office/word/2010/wordml" xmlns:w15="http://schemas.microsoft.com/office/word/2012/wordml" xmlns:w16cid="http://schemas.microsoft.com/office/word/2016/wordml/cid" xmlns:w16se="http://schemas.microsoft.com/office/word/2015/wordml/symex" xmlns:wpg="http://schemas.microsoft.com/office/word/2010/wordprocessingGroup" xmlns:wpi="http://schemas.microsoft.com/office/word/2010/wordprocessingInk" xmlns:wne="http://schemas.microsoft.com/office/word/2006/wordml" xmlns:wps="http://schemas.microsoft.com/office/word/2010/wordprocessingShape" mc:Ignorable="w14 w15 w16se w16cid wp14">
+<w:document xmlns:wpc="http://schemas.microsoft.com/office/word/2010/wordprocessingCanvas" xmlns:cx="http://schemas.microsoft.com/office/drawing/2014/chartex" xmlns:cx1="http://schemas.microsoft.com/office/drawing/2015/9/8/chartex" xmlns:cx2="http://schemas.microsoft.com/office/drawing/2015/10/21/chartex" xmlns:cx3="http://schemas.microsoft.com/office/drawing/2016/5/9/chartex" xmlns:cx4="http://schemas.microsoft.com/office/drawing/2016/5/10/chartex" xmlns:cx5="http://schemas.microsoft.com/office/drawing/2016/5/11/chartex" xmlns:cx6="http://schemas.microsoft.com/office/drawing/2016/5/12/chartex" xmlns:cx7="http://schemas.microsoft.com/office/drawing/2016/5/13/chartex" xmlns:cx8="http://schemas.microsoft.com/office/drawing/2016/5/14/chartex" xmlns:mc="http://schemas.openxmlformats.org/markup-compatibility/2006" xmlns:aink="http://schemas.microsoft.com/office/drawing/2016/ink" xmlns:am3d="http://schemas.microsoft.com/office/drawing/2017/model3d" xmlns:o="urn:schemas-microsoft-com:office:office" xmlns:r="http://schemas.openxmlformats.org/officeDocument/2006/relationships" xmlns:m="http://schemas.openxmlformats.org/officeDocument/2006/math" xmlns:v="urn:schemas-microsoft-com:vml" xmlns:wp14="http://schemas.microsoft.com/office/word/2010/wordprocessingDrawing" xmlns:wp="http://schemas.openxmlformats.org/drawingml/2006/wordprocessingDrawing" xmlns:w10="urn:schemas-microsoft-com:office:word" xmlns:w="http://schemas.openxmlformats.org/wordprocessingml/2006/main" xmlns:w14="http://schemas.microsoft.com/office/word/2010/wordml" xmlns:w15="http://schemas.microsoft.com/office/word/2012/wordml" xmlns:w16cex="http://schemas.microsoft.com/office/word/2018/wordml/cex" xmlns:w16cid="http://schemas.microsoft.com/office/word/2016/wordml/cid" xmlns:w16="http://schemas.microsoft.com/office/word/2018/wordml" xmlns:w16se="http://schemas.microsoft.com/office/word/2015/wordml/symex" xmlns:wpg="http://schemas.microsoft.com/office/word/2010/wordprocessingGroup" xmlns:wpi="http://schemas.microsoft.com/office/word/2010/wordprocessingInk" xmlns:wne="http://schemas.microsoft.com/office/word/2006/wordml" xmlns:wps="http://schemas.microsoft.com/office/word/2010/wordprocessingShape" mc:Ignorable="w14 w15 w16se w16cid w16 w16cex wp14">
   <w:body>
     <w:sdt>
       <w:sdtPr>
@@ -73,7 +73,6 @@
                             <a:ln>
                               <a:noFill/>
                             </a:ln>
-                            <a:extLst/>
                           </wps:spPr>
                           <wps:txbx>
                             <w:txbxContent>
@@ -15102,13 +15101,8 @@
             <w:tcW w:w="1530" w:type="dxa"/>
           </w:tcPr>
           <w:p>
-            <w:proofErr w:type="gramStart"/>
-            <w:r>
-              <w:t>Other</w:t>
-            </w:r>
-            <w:proofErr w:type="gramEnd"/>
-            <w:r>
-              <w:t xml:space="preserve"> Linux</w:t>
+            <w:r>
+              <w:t>Other Linux</w:t>
             </w:r>
           </w:p>
         </w:tc>
@@ -15447,13 +15441,8 @@
             <w:tcW w:w="1530" w:type="dxa"/>
           </w:tcPr>
           <w:p>
-            <w:proofErr w:type="gramStart"/>
-            <w:r>
-              <w:t>Other</w:t>
-            </w:r>
-            <w:proofErr w:type="gramEnd"/>
-            <w:r>
-              <w:t xml:space="preserve"> Linux</w:t>
+            <w:r>
+              <w:t>Other Linux</w:t>
             </w:r>
           </w:p>
         </w:tc>
@@ -16040,6 +16029,290 @@
         </w:tc>
       </w:tr>
     </w:tbl>
+    <w:p/>
+    <w:p>
+      <w:r>
+        <w:br w:type="page"/>
+      </w:r>
+    </w:p>
+    <w:p>
+      <w:pPr>
+        <w:pStyle w:val="Heading1"/>
+      </w:pPr>
+      <w:r>
+        <w:lastRenderedPageBreak/>
+        <w:t>Software License Assignments</w:t>
+      </w:r>
+    </w:p>
+    <w:tbl>
+      <w:tblPr>
+        <w:tblStyle w:val="PlainTable3"/>
+        <w:tblW w:w="0" w:type="auto"/>
+        <w:tblLook w:val="04A0" w:firstRow="1" w:lastRow="0" w:firstColumn="1" w:lastColumn="0" w:noHBand="0" w:noVBand="1"/>
+      </w:tblPr>
+      <w:tblGrid>
+        <w:gridCol w:w="3116"/>
+        <w:gridCol w:w="3117"/>
+        <w:gridCol w:w="3117"/>
+      </w:tblGrid>
+      <w:tr>
+        <w:trPr>
+          <w:cnfStyle w:val="100000000000" w:firstRow="1" w:lastRow="0" w:firstColumn="0" w:lastColumn="0" w:oddVBand="0" w:evenVBand="0" w:oddHBand="0" w:evenHBand="0" w:firstRowFirstColumn="0" w:firstRowLastColumn="0" w:lastRowFirstColumn="0" w:lastRowLastColumn="0"/>
+        </w:trPr>
+        <w:tc>
+          <w:tcPr>
+            <w:cnfStyle w:val="001000000100" w:firstRow="0" w:lastRow="0" w:firstColumn="1" w:lastColumn="0" w:oddVBand="0" w:evenVBand="0" w:oddHBand="0" w:evenHBand="0" w:firstRowFirstColumn="1" w:firstRowLastColumn="0" w:lastRowFirstColumn="0" w:lastRowLastColumn="0"/>
+            <w:tcW w:w="3116" w:type="dxa"/>
+          </w:tcPr>
+          <w:p>
+            <w:r>
+              <w:t>Software</w:t>
+            </w:r>
+          </w:p>
+        </w:tc>
+        <w:tc>
+          <w:tcPr>
+            <w:tcW w:w="3117" w:type="dxa"/>
+          </w:tcPr>
+          <w:p>
+            <w:pPr>
+              <w:cnfStyle w:val="100000000000" w:firstRow="1" w:lastRow="0" w:firstColumn="0" w:lastColumn="0" w:oddVBand="0" w:evenVBand="0" w:oddHBand="0" w:evenHBand="0" w:firstRowFirstColumn="0" w:firstRowLastColumn="0" w:lastRowFirstColumn="0" w:lastRowLastColumn="0"/>
+            </w:pPr>
+            <w:r>
+              <w:t>License</w:t>
+            </w:r>
+          </w:p>
+        </w:tc>
+        <w:tc>
+          <w:tcPr>
+            <w:tcW w:w="3117" w:type="dxa"/>
+          </w:tcPr>
+          <w:p>
+            <w:pPr>
+              <w:cnfStyle w:val="100000000000" w:firstRow="1" w:lastRow="0" w:firstColumn="0" w:lastColumn="0" w:oddVBand="0" w:evenVBand="0" w:oddHBand="0" w:evenHBand="0" w:firstRowFirstColumn="0" w:firstRowLastColumn="0" w:lastRowFirstColumn="0" w:lastRowLastColumn="0"/>
+            </w:pPr>
+            <w:r>
+              <w:t>Assigned To</w:t>
+            </w:r>
+          </w:p>
+        </w:tc>
+      </w:tr>
+      <w:tr>
+        <w:trPr>
+          <w:cnfStyle w:val="000000100000" w:firstRow="0" w:lastRow="0" w:firstColumn="0" w:lastColumn="0" w:oddVBand="0" w:evenVBand="0" w:oddHBand="1" w:evenHBand="0" w:firstRowFirstColumn="0" w:firstRowLastColumn="0" w:lastRowFirstColumn="0" w:lastRowLastColumn="0"/>
+        </w:trPr>
+        <w:tc>
+          <w:tcPr>
+            <w:cnfStyle w:val="001000000000" w:firstRow="0" w:lastRow="0" w:firstColumn="1" w:lastColumn="0" w:oddVBand="0" w:evenVBand="0" w:oddHBand="0" w:evenHBand="0" w:firstRowFirstColumn="0" w:firstRowLastColumn="0" w:lastRowFirstColumn="0" w:lastRowLastColumn="0"/>
+            <w:tcW w:w="3116" w:type="dxa"/>
+          </w:tcPr>
+          <w:p/>
+        </w:tc>
+        <w:tc>
+          <w:tcPr>
+            <w:tcW w:w="3117" w:type="dxa"/>
+          </w:tcPr>
+          <w:p>
+            <w:pPr>
+              <w:cnfStyle w:val="000000100000" w:firstRow="0" w:lastRow="0" w:firstColumn="0" w:lastColumn="0" w:oddVBand="0" w:evenVBand="0" w:oddHBand="1" w:evenHBand="0" w:firstRowFirstColumn="0" w:firstRowLastColumn="0" w:lastRowFirstColumn="0" w:lastRowLastColumn="0"/>
+            </w:pPr>
+          </w:p>
+        </w:tc>
+        <w:tc>
+          <w:tcPr>
+            <w:tcW w:w="3117" w:type="dxa"/>
+          </w:tcPr>
+          <w:p>
+            <w:pPr>
+              <w:cnfStyle w:val="000000100000" w:firstRow="0" w:lastRow="0" w:firstColumn="0" w:lastColumn="0" w:oddVBand="0" w:evenVBand="0" w:oddHBand="1" w:evenHBand="0" w:firstRowFirstColumn="0" w:firstRowLastColumn="0" w:lastRowFirstColumn="0" w:lastRowLastColumn="0"/>
+            </w:pPr>
+          </w:p>
+        </w:tc>
+      </w:tr>
+      <w:tr>
+        <w:tc>
+          <w:tcPr>
+            <w:cnfStyle w:val="001000000000" w:firstRow="0" w:lastRow="0" w:firstColumn="1" w:lastColumn="0" w:oddVBand="0" w:evenVBand="0" w:oddHBand="0" w:evenHBand="0" w:firstRowFirstColumn="0" w:firstRowLastColumn="0" w:lastRowFirstColumn="0" w:lastRowLastColumn="0"/>
+            <w:tcW w:w="3116" w:type="dxa"/>
+          </w:tcPr>
+          <w:p/>
+        </w:tc>
+        <w:tc>
+          <w:tcPr>
+            <w:tcW w:w="3117" w:type="dxa"/>
+          </w:tcPr>
+          <w:p>
+            <w:pPr>
+              <w:cnfStyle w:val="000000000000" w:firstRow="0" w:lastRow="0" w:firstColumn="0" w:lastColumn="0" w:oddVBand="0" w:evenVBand="0" w:oddHBand="0" w:evenHBand="0" w:firstRowFirstColumn="0" w:firstRowLastColumn="0" w:lastRowFirstColumn="0" w:lastRowLastColumn="0"/>
+            </w:pPr>
+          </w:p>
+        </w:tc>
+        <w:tc>
+          <w:tcPr>
+            <w:tcW w:w="3117" w:type="dxa"/>
+          </w:tcPr>
+          <w:p>
+            <w:pPr>
+              <w:cnfStyle w:val="000000000000" w:firstRow="0" w:lastRow="0" w:firstColumn="0" w:lastColumn="0" w:oddVBand="0" w:evenVBand="0" w:oddHBand="0" w:evenHBand="0" w:firstRowFirstColumn="0" w:firstRowLastColumn="0" w:lastRowFirstColumn="0" w:lastRowLastColumn="0"/>
+            </w:pPr>
+          </w:p>
+        </w:tc>
+      </w:tr>
+      <w:tr>
+        <w:trPr>
+          <w:cnfStyle w:val="000000100000" w:firstRow="0" w:lastRow="0" w:firstColumn="0" w:lastColumn="0" w:oddVBand="0" w:evenVBand="0" w:oddHBand="1" w:evenHBand="0" w:firstRowFirstColumn="0" w:firstRowLastColumn="0" w:lastRowFirstColumn="0" w:lastRowLastColumn="0"/>
+        </w:trPr>
+        <w:tc>
+          <w:tcPr>
+            <w:cnfStyle w:val="001000000000" w:firstRow="0" w:lastRow="0" w:firstColumn="1" w:lastColumn="0" w:oddVBand="0" w:evenVBand="0" w:oddHBand="0" w:evenHBand="0" w:firstRowFirstColumn="0" w:firstRowLastColumn="0" w:lastRowFirstColumn="0" w:lastRowLastColumn="0"/>
+            <w:tcW w:w="3116" w:type="dxa"/>
+          </w:tcPr>
+          <w:p/>
+        </w:tc>
+        <w:tc>
+          <w:tcPr>
+            <w:tcW w:w="3117" w:type="dxa"/>
+          </w:tcPr>
+          <w:p>
+            <w:pPr>
+              <w:cnfStyle w:val="000000100000" w:firstRow="0" w:lastRow="0" w:firstColumn="0" w:lastColumn="0" w:oddVBand="0" w:evenVBand="0" w:oddHBand="1" w:evenHBand="0" w:firstRowFirstColumn="0" w:firstRowLastColumn="0" w:lastRowFirstColumn="0" w:lastRowLastColumn="0"/>
+            </w:pPr>
+          </w:p>
+        </w:tc>
+        <w:tc>
+          <w:tcPr>
+            <w:tcW w:w="3117" w:type="dxa"/>
+          </w:tcPr>
+          <w:p>
+            <w:pPr>
+              <w:cnfStyle w:val="000000100000" w:firstRow="0" w:lastRow="0" w:firstColumn="0" w:lastColumn="0" w:oddVBand="0" w:evenVBand="0" w:oddHBand="1" w:evenHBand="0" w:firstRowFirstColumn="0" w:firstRowLastColumn="0" w:lastRowFirstColumn="0" w:lastRowLastColumn="0"/>
+            </w:pPr>
+          </w:p>
+        </w:tc>
+      </w:tr>
+      <w:tr>
+        <w:tc>
+          <w:tcPr>
+            <w:cnfStyle w:val="001000000000" w:firstRow="0" w:lastRow="0" w:firstColumn="1" w:lastColumn="0" w:oddVBand="0" w:evenVBand="0" w:oddHBand="0" w:evenHBand="0" w:firstRowFirstColumn="0" w:firstRowLastColumn="0" w:lastRowFirstColumn="0" w:lastRowLastColumn="0"/>
+            <w:tcW w:w="3116" w:type="dxa"/>
+          </w:tcPr>
+          <w:p/>
+        </w:tc>
+        <w:tc>
+          <w:tcPr>
+            <w:tcW w:w="3117" w:type="dxa"/>
+          </w:tcPr>
+          <w:p>
+            <w:pPr>
+              <w:cnfStyle w:val="000000000000" w:firstRow="0" w:lastRow="0" w:firstColumn="0" w:lastColumn="0" w:oddVBand="0" w:evenVBand="0" w:oddHBand="0" w:evenHBand="0" w:firstRowFirstColumn="0" w:firstRowLastColumn="0" w:lastRowFirstColumn="0" w:lastRowLastColumn="0"/>
+            </w:pPr>
+          </w:p>
+        </w:tc>
+        <w:tc>
+          <w:tcPr>
+            <w:tcW w:w="3117" w:type="dxa"/>
+          </w:tcPr>
+          <w:p>
+            <w:pPr>
+              <w:cnfStyle w:val="000000000000" w:firstRow="0" w:lastRow="0" w:firstColumn="0" w:lastColumn="0" w:oddVBand="0" w:evenVBand="0" w:oddHBand="0" w:evenHBand="0" w:firstRowFirstColumn="0" w:firstRowLastColumn="0" w:lastRowFirstColumn="0" w:lastRowLastColumn="0"/>
+            </w:pPr>
+          </w:p>
+        </w:tc>
+      </w:tr>
+      <w:tr>
+        <w:trPr>
+          <w:cnfStyle w:val="000000100000" w:firstRow="0" w:lastRow="0" w:firstColumn="0" w:lastColumn="0" w:oddVBand="0" w:evenVBand="0" w:oddHBand="1" w:evenHBand="0" w:firstRowFirstColumn="0" w:firstRowLastColumn="0" w:lastRowFirstColumn="0" w:lastRowLastColumn="0"/>
+        </w:trPr>
+        <w:tc>
+          <w:tcPr>
+            <w:cnfStyle w:val="001000000000" w:firstRow="0" w:lastRow="0" w:firstColumn="1" w:lastColumn="0" w:oddVBand="0" w:evenVBand="0" w:oddHBand="0" w:evenHBand="0" w:firstRowFirstColumn="0" w:firstRowLastColumn="0" w:lastRowFirstColumn="0" w:lastRowLastColumn="0"/>
+            <w:tcW w:w="3116" w:type="dxa"/>
+          </w:tcPr>
+          <w:p/>
+        </w:tc>
+        <w:tc>
+          <w:tcPr>
+            <w:tcW w:w="3117" w:type="dxa"/>
+          </w:tcPr>
+          <w:p>
+            <w:pPr>
+              <w:cnfStyle w:val="000000100000" w:firstRow="0" w:lastRow="0" w:firstColumn="0" w:lastColumn="0" w:oddVBand="0" w:evenVBand="0" w:oddHBand="1" w:evenHBand="0" w:firstRowFirstColumn="0" w:firstRowLastColumn="0" w:lastRowFirstColumn="0" w:lastRowLastColumn="0"/>
+            </w:pPr>
+          </w:p>
+        </w:tc>
+        <w:tc>
+          <w:tcPr>
+            <w:tcW w:w="3117" w:type="dxa"/>
+          </w:tcPr>
+          <w:p>
+            <w:pPr>
+              <w:cnfStyle w:val="000000100000" w:firstRow="0" w:lastRow="0" w:firstColumn="0" w:lastColumn="0" w:oddVBand="0" w:evenVBand="0" w:oddHBand="1" w:evenHBand="0" w:firstRowFirstColumn="0" w:firstRowLastColumn="0" w:lastRowFirstColumn="0" w:lastRowLastColumn="0"/>
+            </w:pPr>
+          </w:p>
+        </w:tc>
+      </w:tr>
+      <w:tr>
+        <w:tc>
+          <w:tcPr>
+            <w:cnfStyle w:val="001000000000" w:firstRow="0" w:lastRow="0" w:firstColumn="1" w:lastColumn="0" w:oddVBand="0" w:evenVBand="0" w:oddHBand="0" w:evenHBand="0" w:firstRowFirstColumn="0" w:firstRowLastColumn="0" w:lastRowFirstColumn="0" w:lastRowLastColumn="0"/>
+            <w:tcW w:w="3116" w:type="dxa"/>
+          </w:tcPr>
+          <w:p/>
+        </w:tc>
+        <w:tc>
+          <w:tcPr>
+            <w:tcW w:w="3117" w:type="dxa"/>
+          </w:tcPr>
+          <w:p>
+            <w:pPr>
+              <w:cnfStyle w:val="000000000000" w:firstRow="0" w:lastRow="0" w:firstColumn="0" w:lastColumn="0" w:oddVBand="0" w:evenVBand="0" w:oddHBand="0" w:evenHBand="0" w:firstRowFirstColumn="0" w:firstRowLastColumn="0" w:lastRowFirstColumn="0" w:lastRowLastColumn="0"/>
+            </w:pPr>
+          </w:p>
+        </w:tc>
+        <w:tc>
+          <w:tcPr>
+            <w:tcW w:w="3117" w:type="dxa"/>
+          </w:tcPr>
+          <w:p>
+            <w:pPr>
+              <w:cnfStyle w:val="000000000000" w:firstRow="0" w:lastRow="0" w:firstColumn="0" w:lastColumn="0" w:oddVBand="0" w:evenVBand="0" w:oddHBand="0" w:evenHBand="0" w:firstRowFirstColumn="0" w:firstRowLastColumn="0" w:lastRowFirstColumn="0" w:lastRowLastColumn="0"/>
+            </w:pPr>
+          </w:p>
+        </w:tc>
+      </w:tr>
+      <w:tr>
+        <w:trPr>
+          <w:cnfStyle w:val="000000100000" w:firstRow="0" w:lastRow="0" w:firstColumn="0" w:lastColumn="0" w:oddVBand="0" w:evenVBand="0" w:oddHBand="1" w:evenHBand="0" w:firstRowFirstColumn="0" w:firstRowLastColumn="0" w:lastRowFirstColumn="0" w:lastRowLastColumn="0"/>
+        </w:trPr>
+        <w:tc>
+          <w:tcPr>
+            <w:cnfStyle w:val="001000000000" w:firstRow="0" w:lastRow="0" w:firstColumn="1" w:lastColumn="0" w:oddVBand="0" w:evenVBand="0" w:oddHBand="0" w:evenHBand="0" w:firstRowFirstColumn="0" w:firstRowLastColumn="0" w:lastRowFirstColumn="0" w:lastRowLastColumn="0"/>
+            <w:tcW w:w="3116" w:type="dxa"/>
+          </w:tcPr>
+          <w:p/>
+        </w:tc>
+        <w:tc>
+          <w:tcPr>
+            <w:tcW w:w="3117" w:type="dxa"/>
+          </w:tcPr>
+          <w:p>
+            <w:pPr>
+              <w:cnfStyle w:val="000000100000" w:firstRow="0" w:lastRow="0" w:firstColumn="0" w:lastColumn="0" w:oddVBand="0" w:evenVBand="0" w:oddHBand="1" w:evenHBand="0" w:firstRowFirstColumn="0" w:firstRowLastColumn="0" w:lastRowFirstColumn="0" w:lastRowLastColumn="0"/>
+            </w:pPr>
+          </w:p>
+        </w:tc>
+        <w:tc>
+          <w:tcPr>
+            <w:tcW w:w="3117" w:type="dxa"/>
+          </w:tcPr>
+          <w:p>
+            <w:pPr>
+              <w:cnfStyle w:val="000000100000" w:firstRow="0" w:lastRow="0" w:firstColumn="0" w:lastColumn="0" w:oddVBand="0" w:evenVBand="0" w:oddHBand="1" w:evenHBand="0" w:firstRowFirstColumn="0" w:firstRowLastColumn="0" w:lastRowFirstColumn="0" w:lastRowLastColumn="0"/>
+            </w:pPr>
+          </w:p>
+        </w:tc>
+      </w:tr>
+    </w:tbl>
     <w:p>
       <w:r>
         <w:br w:type="page"/>
@@ -17650,12 +17923,7 @@
     </w:p>
     <w:p>
       <w:r>
-        <w:t>Official translations of this licen</w:t>
-      </w:r>
-      <w:bookmarkStart w:id="52" w:name="_GoBack"/>
-      <w:bookmarkEnd w:id="52"/>
-      <w:r>
-        <w:t xml:space="preserve">se are available </w:t>
+        <w:t xml:space="preserve">Official translations of this license are available </w:t>
       </w:r>
       <w:hyperlink r:id="rId12" w:anchor="languages" w:history="1">
         <w:r>
@@ -17708,6 +17976,9 @@
         </w:r>
       </w:hyperlink>
       <w:r>
+        <w:rPr>
+          <w:noProof/>
+        </w:rPr>
         <mc:AlternateContent>
           <mc:Choice Requires="wps">
             <w:drawing>
@@ -17796,6 +18067,9 @@
         </w:r>
       </w:hyperlink>
       <w:r>
+        <w:rPr>
+          <w:noProof/>
+        </w:rPr>
         <mc:AlternateContent>
           <mc:Choice Requires="wps">
             <w:drawing>
@@ -18720,23 +18994,7 @@
           <w:b/>
           <w:bCs/>
         </w:rPr>
-        <w:t>Unless otherwise separately undertaken by the Licensor, to the extent possible, the Licensor offers the Licensed Material as-is and as-</w:t>
-      </w:r>
-      <w:proofErr w:type="gramStart"/>
-      <w:r>
-        <w:rPr>
-          <w:b/>
-          <w:bCs/>
-        </w:rPr>
-        <w:t>available, and</w:t>
-      </w:r>
-      <w:proofErr w:type="gramEnd"/>
-      <w:r>
-        <w:rPr>
-          <w:b/>
-          <w:bCs/>
-        </w:rPr>
-        <w:t xml:space="preserve"> makes no representations or warranties of any kind concerning the Licensed Material, whether express, implied, statutory, or other. This includes, without limitation, warranties of title, merchantability, fitness for a particular purpose, non-infringement, absence of latent or other defects, accuracy, or the presence or absence of errors, whether or not known or discoverable. Where disclaimers of warranties are not allowed in full or in part, this disclaimer may not apply to You.</w:t>
+        <w:t>Unless otherwise separately undertaken by the Licensor, to the extent possible, the Licensor offers the Licensed Material as-is and as-available, and makes no representations or warranties of any kind concerning the Licensed Material, whether express, implied, statutory, or other. This includes, without limitation, warranties of title, merchantability, fitness for a particular purpose, non-infringement, absence of latent or other defects, accuracy, or the presence or absence of errors, whether or not known or discoverable. Where disclaimers of warranties are not allowed in full or in part, this disclaimer may not apply to You.</w:t>
       </w:r>
     </w:p>
     <w:p>
@@ -19077,7 +19335,7 @@
 </file>
 
 <file path=word/endnotes.xml><?xml version="1.0" encoding="utf-8"?>
-<w:endnotes xmlns:wpc="http://schemas.microsoft.com/office/word/2010/wordprocessingCanvas" xmlns:cx="http://schemas.microsoft.com/office/drawing/2014/chartex" xmlns:cx1="http://schemas.microsoft.com/office/drawing/2015/9/8/chartex" xmlns:cx2="http://schemas.microsoft.com/office/drawing/2015/10/21/chartex" xmlns:cx3="http://schemas.microsoft.com/office/drawing/2016/5/9/chartex" xmlns:cx4="http://schemas.microsoft.com/office/drawing/2016/5/10/chartex" xmlns:cx5="http://schemas.microsoft.com/office/drawing/2016/5/11/chartex" xmlns:cx6="http://schemas.microsoft.com/office/drawing/2016/5/12/chartex" xmlns:cx7="http://schemas.microsoft.com/office/drawing/2016/5/13/chartex" xmlns:cx8="http://schemas.microsoft.com/office/drawing/2016/5/14/chartex" xmlns:mc="http://schemas.openxmlformats.org/markup-compatibility/2006" xmlns:aink="http://schemas.microsoft.com/office/drawing/2016/ink" xmlns:am3d="http://schemas.microsoft.com/office/drawing/2017/model3d" xmlns:o="urn:schemas-microsoft-com:office:office" xmlns:r="http://schemas.openxmlformats.org/officeDocument/2006/relationships" xmlns:m="http://schemas.openxmlformats.org/officeDocument/2006/math" xmlns:v="urn:schemas-microsoft-com:vml" xmlns:wp14="http://schemas.microsoft.com/office/word/2010/wordprocessingDrawing" xmlns:wp="http://schemas.openxmlformats.org/drawingml/2006/wordprocessingDrawing" xmlns:w10="urn:schemas-microsoft-com:office:word" xmlns:w="http://schemas.openxmlformats.org/wordprocessingml/2006/main" xmlns:w14="http://schemas.microsoft.com/office/word/2010/wordml" xmlns:w15="http://schemas.microsoft.com/office/word/2012/wordml" xmlns:w16cid="http://schemas.microsoft.com/office/word/2016/wordml/cid" xmlns:w16se="http://schemas.microsoft.com/office/word/2015/wordml/symex" xmlns:wpg="http://schemas.microsoft.com/office/word/2010/wordprocessingGroup" xmlns:wpi="http://schemas.microsoft.com/office/word/2010/wordprocessingInk" xmlns:wne="http://schemas.microsoft.com/office/word/2006/wordml" xmlns:wps="http://schemas.microsoft.com/office/word/2010/wordprocessingShape" mc:Ignorable="w14 w15 w16se w16cid wp14">
+<w:endnotes xmlns:wpc="http://schemas.microsoft.com/office/word/2010/wordprocessingCanvas" xmlns:cx="http://schemas.microsoft.com/office/drawing/2014/chartex" xmlns:cx1="http://schemas.microsoft.com/office/drawing/2015/9/8/chartex" xmlns:cx2="http://schemas.microsoft.com/office/drawing/2015/10/21/chartex" xmlns:cx3="http://schemas.microsoft.com/office/drawing/2016/5/9/chartex" xmlns:cx4="http://schemas.microsoft.com/office/drawing/2016/5/10/chartex" xmlns:cx5="http://schemas.microsoft.com/office/drawing/2016/5/11/chartex" xmlns:cx6="http://schemas.microsoft.com/office/drawing/2016/5/12/chartex" xmlns:cx7="http://schemas.microsoft.com/office/drawing/2016/5/13/chartex" xmlns:cx8="http://schemas.microsoft.com/office/drawing/2016/5/14/chartex" xmlns:mc="http://schemas.openxmlformats.org/markup-compatibility/2006" xmlns:aink="http://schemas.microsoft.com/office/drawing/2016/ink" xmlns:am3d="http://schemas.microsoft.com/office/drawing/2017/model3d" xmlns:o="urn:schemas-microsoft-com:office:office" xmlns:r="http://schemas.openxmlformats.org/officeDocument/2006/relationships" xmlns:m="http://schemas.openxmlformats.org/officeDocument/2006/math" xmlns:v="urn:schemas-microsoft-com:vml" xmlns:wp14="http://schemas.microsoft.com/office/word/2010/wordprocessingDrawing" xmlns:wp="http://schemas.openxmlformats.org/drawingml/2006/wordprocessingDrawing" xmlns:w10="urn:schemas-microsoft-com:office:word" xmlns:w="http://schemas.openxmlformats.org/wordprocessingml/2006/main" xmlns:w14="http://schemas.microsoft.com/office/word/2010/wordml" xmlns:w15="http://schemas.microsoft.com/office/word/2012/wordml" xmlns:w16cex="http://schemas.microsoft.com/office/word/2018/wordml/cex" xmlns:w16cid="http://schemas.microsoft.com/office/word/2016/wordml/cid" xmlns:w16="http://schemas.microsoft.com/office/word/2018/wordml" xmlns:w16se="http://schemas.microsoft.com/office/word/2015/wordml/symex" xmlns:wpg="http://schemas.microsoft.com/office/word/2010/wordprocessingGroup" xmlns:wpi="http://schemas.microsoft.com/office/word/2010/wordprocessingInk" xmlns:wne="http://schemas.microsoft.com/office/word/2006/wordml" xmlns:wps="http://schemas.microsoft.com/office/word/2010/wordprocessingShape" mc:Ignorable="w14 w15 w16se w16cid w16 w16cex wp14">
   <w:endnote w:type="separator" w:id="-1">
     <w:p>
       <w:pPr>
@@ -19102,7 +19360,7 @@
 </file>
 
 <file path=word/footer1.xml><?xml version="1.0" encoding="utf-8"?>
-<w:ftr xmlns:wpc="http://schemas.microsoft.com/office/word/2010/wordprocessingCanvas" xmlns:cx="http://schemas.microsoft.com/office/drawing/2014/chartex" xmlns:cx1="http://schemas.microsoft.com/office/drawing/2015/9/8/chartex" xmlns:cx2="http://schemas.microsoft.com/office/drawing/2015/10/21/chartex" xmlns:cx3="http://schemas.microsoft.com/office/drawing/2016/5/9/chartex" xmlns:cx4="http://schemas.microsoft.com/office/drawing/2016/5/10/chartex" xmlns:cx5="http://schemas.microsoft.com/office/drawing/2016/5/11/chartex" xmlns:cx6="http://schemas.microsoft.com/office/drawing/2016/5/12/chartex" xmlns:cx7="http://schemas.microsoft.com/office/drawing/2016/5/13/chartex" xmlns:cx8="http://schemas.microsoft.com/office/drawing/2016/5/14/chartex" xmlns:mc="http://schemas.openxmlformats.org/markup-compatibility/2006" xmlns:aink="http://schemas.microsoft.com/office/drawing/2016/ink" xmlns:am3d="http://schemas.microsoft.com/office/drawing/2017/model3d" xmlns:o="urn:schemas-microsoft-com:office:office" xmlns:r="http://schemas.openxmlformats.org/officeDocument/2006/relationships" xmlns:m="http://schemas.openxmlformats.org/officeDocument/2006/math" xmlns:v="urn:schemas-microsoft-com:vml" xmlns:wp14="http://schemas.microsoft.com/office/word/2010/wordprocessingDrawing" xmlns:wp="http://schemas.openxmlformats.org/drawingml/2006/wordprocessingDrawing" xmlns:w10="urn:schemas-microsoft-com:office:word" xmlns:w="http://schemas.openxmlformats.org/wordprocessingml/2006/main" xmlns:w14="http://schemas.microsoft.com/office/word/2010/wordml" xmlns:w15="http://schemas.microsoft.com/office/word/2012/wordml" xmlns:w16cid="http://schemas.microsoft.com/office/word/2016/wordml/cid" xmlns:w16se="http://schemas.microsoft.com/office/word/2015/wordml/symex" xmlns:wpg="http://schemas.microsoft.com/office/word/2010/wordprocessingGroup" xmlns:wpi="http://schemas.microsoft.com/office/word/2010/wordprocessingInk" xmlns:wne="http://schemas.microsoft.com/office/word/2006/wordml" xmlns:wps="http://schemas.microsoft.com/office/word/2010/wordprocessingShape" mc:Ignorable="w14 w15 w16se w16cid wp14">
+<w:ftr xmlns:wpc="http://schemas.microsoft.com/office/word/2010/wordprocessingCanvas" xmlns:cx="http://schemas.microsoft.com/office/drawing/2014/chartex" xmlns:cx1="http://schemas.microsoft.com/office/drawing/2015/9/8/chartex" xmlns:cx2="http://schemas.microsoft.com/office/drawing/2015/10/21/chartex" xmlns:cx3="http://schemas.microsoft.com/office/drawing/2016/5/9/chartex" xmlns:cx4="http://schemas.microsoft.com/office/drawing/2016/5/10/chartex" xmlns:cx5="http://schemas.microsoft.com/office/drawing/2016/5/11/chartex" xmlns:cx6="http://schemas.microsoft.com/office/drawing/2016/5/12/chartex" xmlns:cx7="http://schemas.microsoft.com/office/drawing/2016/5/13/chartex" xmlns:cx8="http://schemas.microsoft.com/office/drawing/2016/5/14/chartex" xmlns:mc="http://schemas.openxmlformats.org/markup-compatibility/2006" xmlns:aink="http://schemas.microsoft.com/office/drawing/2016/ink" xmlns:am3d="http://schemas.microsoft.com/office/drawing/2017/model3d" xmlns:o="urn:schemas-microsoft-com:office:office" xmlns:r="http://schemas.openxmlformats.org/officeDocument/2006/relationships" xmlns:m="http://schemas.openxmlformats.org/officeDocument/2006/math" xmlns:v="urn:schemas-microsoft-com:vml" xmlns:wp14="http://schemas.microsoft.com/office/word/2010/wordprocessingDrawing" xmlns:wp="http://schemas.openxmlformats.org/drawingml/2006/wordprocessingDrawing" xmlns:w10="urn:schemas-microsoft-com:office:word" xmlns:w="http://schemas.openxmlformats.org/wordprocessingml/2006/main" xmlns:w14="http://schemas.microsoft.com/office/word/2010/wordml" xmlns:w15="http://schemas.microsoft.com/office/word/2012/wordml" xmlns:w16cex="http://schemas.microsoft.com/office/word/2018/wordml/cex" xmlns:w16cid="http://schemas.microsoft.com/office/word/2016/wordml/cid" xmlns:w16="http://schemas.microsoft.com/office/word/2018/wordml" xmlns:w16se="http://schemas.microsoft.com/office/word/2015/wordml/symex" xmlns:wpg="http://schemas.microsoft.com/office/word/2010/wordprocessingGroup" xmlns:wpi="http://schemas.microsoft.com/office/word/2010/wordprocessingInk" xmlns:wne="http://schemas.microsoft.com/office/word/2006/wordml" xmlns:wps="http://schemas.microsoft.com/office/word/2010/wordprocessingShape" mc:Ignorable="w14 w15 w16se w16cid w16 w16cex wp14">
   <w:tbl>
     <w:tblPr>
       <w:tblStyle w:val="TableGrid"/>
@@ -19247,7 +19505,7 @@
 </file>
 
 <file path=word/footer2.xml><?xml version="1.0" encoding="utf-8"?>
-<w:ftr xmlns:wpc="http://schemas.microsoft.com/office/word/2010/wordprocessingCanvas" xmlns:cx="http://schemas.microsoft.com/office/drawing/2014/chartex" xmlns:cx1="http://schemas.microsoft.com/office/drawing/2015/9/8/chartex" xmlns:cx2="http://schemas.microsoft.com/office/drawing/2015/10/21/chartex" xmlns:cx3="http://schemas.microsoft.com/office/drawing/2016/5/9/chartex" xmlns:cx4="http://schemas.microsoft.com/office/drawing/2016/5/10/chartex" xmlns:cx5="http://schemas.microsoft.com/office/drawing/2016/5/11/chartex" xmlns:cx6="http://schemas.microsoft.com/office/drawing/2016/5/12/chartex" xmlns:cx7="http://schemas.microsoft.com/office/drawing/2016/5/13/chartex" xmlns:cx8="http://schemas.microsoft.com/office/drawing/2016/5/14/chartex" xmlns:mc="http://schemas.openxmlformats.org/markup-compatibility/2006" xmlns:aink="http://schemas.microsoft.com/office/drawing/2016/ink" xmlns:am3d="http://schemas.microsoft.com/office/drawing/2017/model3d" xmlns:o="urn:schemas-microsoft-com:office:office" xmlns:r="http://schemas.openxmlformats.org/officeDocument/2006/relationships" xmlns:m="http://schemas.openxmlformats.org/officeDocument/2006/math" xmlns:v="urn:schemas-microsoft-com:vml" xmlns:wp14="http://schemas.microsoft.com/office/word/2010/wordprocessingDrawing" xmlns:wp="http://schemas.openxmlformats.org/drawingml/2006/wordprocessingDrawing" xmlns:w10="urn:schemas-microsoft-com:office:word" xmlns:w="http://schemas.openxmlformats.org/wordprocessingml/2006/main" xmlns:w14="http://schemas.microsoft.com/office/word/2010/wordml" xmlns:w15="http://schemas.microsoft.com/office/word/2012/wordml" xmlns:w16cid="http://schemas.microsoft.com/office/word/2016/wordml/cid" xmlns:w16se="http://schemas.microsoft.com/office/word/2015/wordml/symex" xmlns:wpg="http://schemas.microsoft.com/office/word/2010/wordprocessingGroup" xmlns:wpi="http://schemas.microsoft.com/office/word/2010/wordprocessingInk" xmlns:wne="http://schemas.microsoft.com/office/word/2006/wordml" xmlns:wps="http://schemas.microsoft.com/office/word/2010/wordprocessingShape" mc:Ignorable="w14 w15 w16se w16cid wp14">
+<w:ftr xmlns:wpc="http://schemas.microsoft.com/office/word/2010/wordprocessingCanvas" xmlns:cx="http://schemas.microsoft.com/office/drawing/2014/chartex" xmlns:cx1="http://schemas.microsoft.com/office/drawing/2015/9/8/chartex" xmlns:cx2="http://schemas.microsoft.com/office/drawing/2015/10/21/chartex" xmlns:cx3="http://schemas.microsoft.com/office/drawing/2016/5/9/chartex" xmlns:cx4="http://schemas.microsoft.com/office/drawing/2016/5/10/chartex" xmlns:cx5="http://schemas.microsoft.com/office/drawing/2016/5/11/chartex" xmlns:cx6="http://schemas.microsoft.com/office/drawing/2016/5/12/chartex" xmlns:cx7="http://schemas.microsoft.com/office/drawing/2016/5/13/chartex" xmlns:cx8="http://schemas.microsoft.com/office/drawing/2016/5/14/chartex" xmlns:mc="http://schemas.openxmlformats.org/markup-compatibility/2006" xmlns:aink="http://schemas.microsoft.com/office/drawing/2016/ink" xmlns:am3d="http://schemas.microsoft.com/office/drawing/2017/model3d" xmlns:o="urn:schemas-microsoft-com:office:office" xmlns:r="http://schemas.openxmlformats.org/officeDocument/2006/relationships" xmlns:m="http://schemas.openxmlformats.org/officeDocument/2006/math" xmlns:v="urn:schemas-microsoft-com:vml" xmlns:wp14="http://schemas.microsoft.com/office/word/2010/wordprocessingDrawing" xmlns:wp="http://schemas.openxmlformats.org/drawingml/2006/wordprocessingDrawing" xmlns:w10="urn:schemas-microsoft-com:office:word" xmlns:w="http://schemas.openxmlformats.org/wordprocessingml/2006/main" xmlns:w14="http://schemas.microsoft.com/office/word/2010/wordml" xmlns:w15="http://schemas.microsoft.com/office/word/2012/wordml" xmlns:w16cex="http://schemas.microsoft.com/office/word/2018/wordml/cex" xmlns:w16cid="http://schemas.microsoft.com/office/word/2016/wordml/cid" xmlns:w16="http://schemas.microsoft.com/office/word/2018/wordml" xmlns:w16se="http://schemas.microsoft.com/office/word/2015/wordml/symex" xmlns:wpg="http://schemas.microsoft.com/office/word/2010/wordprocessingGroup" xmlns:wpi="http://schemas.microsoft.com/office/word/2010/wordprocessingInk" xmlns:wne="http://schemas.microsoft.com/office/word/2006/wordml" xmlns:wps="http://schemas.microsoft.com/office/word/2010/wordprocessingShape" mc:Ignorable="w14 w15 w16se w16cid w16 w16cex wp14">
   <w:tbl>
     <w:tblPr>
       <w:tblStyle w:val="TableGrid"/>
@@ -19392,7 +19650,7 @@
 </file>
 
 <file path=word/footnotes.xml><?xml version="1.0" encoding="utf-8"?>
-<w:footnotes xmlns:wpc="http://schemas.microsoft.com/office/word/2010/wordprocessingCanvas" xmlns:cx="http://schemas.microsoft.com/office/drawing/2014/chartex" xmlns:cx1="http://schemas.microsoft.com/office/drawing/2015/9/8/chartex" xmlns:cx2="http://schemas.microsoft.com/office/drawing/2015/10/21/chartex" xmlns:cx3="http://schemas.microsoft.com/office/drawing/2016/5/9/chartex" xmlns:cx4="http://schemas.microsoft.com/office/drawing/2016/5/10/chartex" xmlns:cx5="http://schemas.microsoft.com/office/drawing/2016/5/11/chartex" xmlns:cx6="http://schemas.microsoft.com/office/drawing/2016/5/12/chartex" xmlns:cx7="http://schemas.microsoft.com/office/drawing/2016/5/13/chartex" xmlns:cx8="http://schemas.microsoft.com/office/drawing/2016/5/14/chartex" xmlns:mc="http://schemas.openxmlformats.org/markup-compatibility/2006" xmlns:aink="http://schemas.microsoft.com/office/drawing/2016/ink" xmlns:am3d="http://schemas.microsoft.com/office/drawing/2017/model3d" xmlns:o="urn:schemas-microsoft-com:office:office" xmlns:r="http://schemas.openxmlformats.org/officeDocument/2006/relationships" xmlns:m="http://schemas.openxmlformats.org/officeDocument/2006/math" xmlns:v="urn:schemas-microsoft-com:vml" xmlns:wp14="http://schemas.microsoft.com/office/word/2010/wordprocessingDrawing" xmlns:wp="http://schemas.openxmlformats.org/drawingml/2006/wordprocessingDrawing" xmlns:w10="urn:schemas-microsoft-com:office:word" xmlns:w="http://schemas.openxmlformats.org/wordprocessingml/2006/main" xmlns:w14="http://schemas.microsoft.com/office/word/2010/wordml" xmlns:w15="http://schemas.microsoft.com/office/word/2012/wordml" xmlns:w16cid="http://schemas.microsoft.com/office/word/2016/wordml/cid" xmlns:w16se="http://schemas.microsoft.com/office/word/2015/wordml/symex" xmlns:wpg="http://schemas.microsoft.com/office/word/2010/wordprocessingGroup" xmlns:wpi="http://schemas.microsoft.com/office/word/2010/wordprocessingInk" xmlns:wne="http://schemas.microsoft.com/office/word/2006/wordml" xmlns:wps="http://schemas.microsoft.com/office/word/2010/wordprocessingShape" mc:Ignorable="w14 w15 w16se w16cid wp14">
+<w:footnotes xmlns:wpc="http://schemas.microsoft.com/office/word/2010/wordprocessingCanvas" xmlns:cx="http://schemas.microsoft.com/office/drawing/2014/chartex" xmlns:cx1="http://schemas.microsoft.com/office/drawing/2015/9/8/chartex" xmlns:cx2="http://schemas.microsoft.com/office/drawing/2015/10/21/chartex" xmlns:cx3="http://schemas.microsoft.com/office/drawing/2016/5/9/chartex" xmlns:cx4="http://schemas.microsoft.com/office/drawing/2016/5/10/chartex" xmlns:cx5="http://schemas.microsoft.com/office/drawing/2016/5/11/chartex" xmlns:cx6="http://schemas.microsoft.com/office/drawing/2016/5/12/chartex" xmlns:cx7="http://schemas.microsoft.com/office/drawing/2016/5/13/chartex" xmlns:cx8="http://schemas.microsoft.com/office/drawing/2016/5/14/chartex" xmlns:mc="http://schemas.openxmlformats.org/markup-compatibility/2006" xmlns:aink="http://schemas.microsoft.com/office/drawing/2016/ink" xmlns:am3d="http://schemas.microsoft.com/office/drawing/2017/model3d" xmlns:o="urn:schemas-microsoft-com:office:office" xmlns:r="http://schemas.openxmlformats.org/officeDocument/2006/relationships" xmlns:m="http://schemas.openxmlformats.org/officeDocument/2006/math" xmlns:v="urn:schemas-microsoft-com:vml" xmlns:wp14="http://schemas.microsoft.com/office/word/2010/wordprocessingDrawing" xmlns:wp="http://schemas.openxmlformats.org/drawingml/2006/wordprocessingDrawing" xmlns:w10="urn:schemas-microsoft-com:office:word" xmlns:w="http://schemas.openxmlformats.org/wordprocessingml/2006/main" xmlns:w14="http://schemas.microsoft.com/office/word/2010/wordml" xmlns:w15="http://schemas.microsoft.com/office/word/2012/wordml" xmlns:w16cex="http://schemas.microsoft.com/office/word/2018/wordml/cex" xmlns:w16cid="http://schemas.microsoft.com/office/word/2016/wordml/cid" xmlns:w16="http://schemas.microsoft.com/office/word/2018/wordml" xmlns:w16se="http://schemas.microsoft.com/office/word/2015/wordml/symex" xmlns:wpg="http://schemas.microsoft.com/office/word/2010/wordprocessingGroup" xmlns:wpi="http://schemas.microsoft.com/office/word/2010/wordprocessingInk" xmlns:wne="http://schemas.microsoft.com/office/word/2006/wordml" xmlns:wps="http://schemas.microsoft.com/office/word/2010/wordprocessingShape" mc:Ignorable="w14 w15 w16se w16cid w16 w16cex wp14">
   <w:footnote w:type="separator" w:id="-1">
     <w:p>
       <w:pPr>
@@ -19417,7 +19675,7 @@
 </file>
 
 <file path=word/header1.xml><?xml version="1.0" encoding="utf-8"?>
-<w:hdr xmlns:wpc="http://schemas.microsoft.com/office/word/2010/wordprocessingCanvas" xmlns:cx="http://schemas.microsoft.com/office/drawing/2014/chartex" xmlns:cx1="http://schemas.microsoft.com/office/drawing/2015/9/8/chartex" xmlns:cx2="http://schemas.microsoft.com/office/drawing/2015/10/21/chartex" xmlns:cx3="http://schemas.microsoft.com/office/drawing/2016/5/9/chartex" xmlns:cx4="http://schemas.microsoft.com/office/drawing/2016/5/10/chartex" xmlns:cx5="http://schemas.microsoft.com/office/drawing/2016/5/11/chartex" xmlns:cx6="http://schemas.microsoft.com/office/drawing/2016/5/12/chartex" xmlns:cx7="http://schemas.microsoft.com/office/drawing/2016/5/13/chartex" xmlns:cx8="http://schemas.microsoft.com/office/drawing/2016/5/14/chartex" xmlns:mc="http://schemas.openxmlformats.org/markup-compatibility/2006" xmlns:aink="http://schemas.microsoft.com/office/drawing/2016/ink" xmlns:am3d="http://schemas.microsoft.com/office/drawing/2017/model3d" xmlns:o="urn:schemas-microsoft-com:office:office" xmlns:r="http://schemas.openxmlformats.org/officeDocument/2006/relationships" xmlns:m="http://schemas.openxmlformats.org/officeDocument/2006/math" xmlns:v="urn:schemas-microsoft-com:vml" xmlns:wp14="http://schemas.microsoft.com/office/word/2010/wordprocessingDrawing" xmlns:wp="http://schemas.openxmlformats.org/drawingml/2006/wordprocessingDrawing" xmlns:w10="urn:schemas-microsoft-com:office:word" xmlns:w="http://schemas.openxmlformats.org/wordprocessingml/2006/main" xmlns:w14="http://schemas.microsoft.com/office/word/2010/wordml" xmlns:w15="http://schemas.microsoft.com/office/word/2012/wordml" xmlns:w16cid="http://schemas.microsoft.com/office/word/2016/wordml/cid" xmlns:w16se="http://schemas.microsoft.com/office/word/2015/wordml/symex" xmlns:wpg="http://schemas.microsoft.com/office/word/2010/wordprocessingGroup" xmlns:wpi="http://schemas.microsoft.com/office/word/2010/wordprocessingInk" xmlns:wne="http://schemas.microsoft.com/office/word/2006/wordml" xmlns:wps="http://schemas.microsoft.com/office/word/2010/wordprocessingShape" mc:Ignorable="w14 w15 w16se w16cid wp14">
+<w:hdr xmlns:wpc="http://schemas.microsoft.com/office/word/2010/wordprocessingCanvas" xmlns:cx="http://schemas.microsoft.com/office/drawing/2014/chartex" xmlns:cx1="http://schemas.microsoft.com/office/drawing/2015/9/8/chartex" xmlns:cx2="http://schemas.microsoft.com/office/drawing/2015/10/21/chartex" xmlns:cx3="http://schemas.microsoft.com/office/drawing/2016/5/9/chartex" xmlns:cx4="http://schemas.microsoft.com/office/drawing/2016/5/10/chartex" xmlns:cx5="http://schemas.microsoft.com/office/drawing/2016/5/11/chartex" xmlns:cx6="http://schemas.microsoft.com/office/drawing/2016/5/12/chartex" xmlns:cx7="http://schemas.microsoft.com/office/drawing/2016/5/13/chartex" xmlns:cx8="http://schemas.microsoft.com/office/drawing/2016/5/14/chartex" xmlns:mc="http://schemas.openxmlformats.org/markup-compatibility/2006" xmlns:aink="http://schemas.microsoft.com/office/drawing/2016/ink" xmlns:am3d="http://schemas.microsoft.com/office/drawing/2017/model3d" xmlns:o="urn:schemas-microsoft-com:office:office" xmlns:r="http://schemas.openxmlformats.org/officeDocument/2006/relationships" xmlns:m="http://schemas.openxmlformats.org/officeDocument/2006/math" xmlns:v="urn:schemas-microsoft-com:vml" xmlns:wp14="http://schemas.microsoft.com/office/word/2010/wordprocessingDrawing" xmlns:wp="http://schemas.openxmlformats.org/drawingml/2006/wordprocessingDrawing" xmlns:w10="urn:schemas-microsoft-com:office:word" xmlns:w="http://schemas.openxmlformats.org/wordprocessingml/2006/main" xmlns:w14="http://schemas.microsoft.com/office/word/2010/wordml" xmlns:w15="http://schemas.microsoft.com/office/word/2012/wordml" xmlns:w16cex="http://schemas.microsoft.com/office/word/2018/wordml/cex" xmlns:w16cid="http://schemas.microsoft.com/office/word/2016/wordml/cid" xmlns:w16="http://schemas.microsoft.com/office/word/2018/wordml" xmlns:w16se="http://schemas.microsoft.com/office/word/2015/wordml/symex" xmlns:wpg="http://schemas.microsoft.com/office/word/2010/wordprocessingGroup" xmlns:wpi="http://schemas.microsoft.com/office/word/2010/wordprocessingInk" xmlns:wne="http://schemas.microsoft.com/office/word/2006/wordml" xmlns:wps="http://schemas.microsoft.com/office/word/2010/wordprocessingShape" mc:Ignorable="w14 w15 w16se w16cid w16 w16cex wp14">
   <w:p>
     <w:pPr>
       <w:pStyle w:val="Header"/>
@@ -19452,7 +19710,7 @@
 </file>
 
 <file path=word/header2.xml><?xml version="1.0" encoding="utf-8"?>
-<w:hdr xmlns:wpc="http://schemas.microsoft.com/office/word/2010/wordprocessingCanvas" xmlns:cx="http://schemas.microsoft.com/office/drawing/2014/chartex" xmlns:cx1="http://schemas.microsoft.com/office/drawing/2015/9/8/chartex" xmlns:cx2="http://schemas.microsoft.com/office/drawing/2015/10/21/chartex" xmlns:cx3="http://schemas.microsoft.com/office/drawing/2016/5/9/chartex" xmlns:cx4="http://schemas.microsoft.com/office/drawing/2016/5/10/chartex" xmlns:cx5="http://schemas.microsoft.com/office/drawing/2016/5/11/chartex" xmlns:cx6="http://schemas.microsoft.com/office/drawing/2016/5/12/chartex" xmlns:cx7="http://schemas.microsoft.com/office/drawing/2016/5/13/chartex" xmlns:cx8="http://schemas.microsoft.com/office/drawing/2016/5/14/chartex" xmlns:mc="http://schemas.openxmlformats.org/markup-compatibility/2006" xmlns:aink="http://schemas.microsoft.com/office/drawing/2016/ink" xmlns:am3d="http://schemas.microsoft.com/office/drawing/2017/model3d" xmlns:o="urn:schemas-microsoft-com:office:office" xmlns:r="http://schemas.openxmlformats.org/officeDocument/2006/relationships" xmlns:m="http://schemas.openxmlformats.org/officeDocument/2006/math" xmlns:v="urn:schemas-microsoft-com:vml" xmlns:wp14="http://schemas.microsoft.com/office/word/2010/wordprocessingDrawing" xmlns:wp="http://schemas.openxmlformats.org/drawingml/2006/wordprocessingDrawing" xmlns:w10="urn:schemas-microsoft-com:office:word" xmlns:w="http://schemas.openxmlformats.org/wordprocessingml/2006/main" xmlns:w14="http://schemas.microsoft.com/office/word/2010/wordml" xmlns:w15="http://schemas.microsoft.com/office/word/2012/wordml" xmlns:w16cid="http://schemas.microsoft.com/office/word/2016/wordml/cid" xmlns:w16se="http://schemas.microsoft.com/office/word/2015/wordml/symex" xmlns:wpg="http://schemas.microsoft.com/office/word/2010/wordprocessingGroup" xmlns:wpi="http://schemas.microsoft.com/office/word/2010/wordprocessingInk" xmlns:wne="http://schemas.microsoft.com/office/word/2006/wordml" xmlns:wps="http://schemas.microsoft.com/office/word/2010/wordprocessingShape" mc:Ignorable="w14 w15 w16se w16cid wp14">
+<w:hdr xmlns:wpc="http://schemas.microsoft.com/office/word/2010/wordprocessingCanvas" xmlns:cx="http://schemas.microsoft.com/office/drawing/2014/chartex" xmlns:cx1="http://schemas.microsoft.com/office/drawing/2015/9/8/chartex" xmlns:cx2="http://schemas.microsoft.com/office/drawing/2015/10/21/chartex" xmlns:cx3="http://schemas.microsoft.com/office/drawing/2016/5/9/chartex" xmlns:cx4="http://schemas.microsoft.com/office/drawing/2016/5/10/chartex" xmlns:cx5="http://schemas.microsoft.com/office/drawing/2016/5/11/chartex" xmlns:cx6="http://schemas.microsoft.com/office/drawing/2016/5/12/chartex" xmlns:cx7="http://schemas.microsoft.com/office/drawing/2016/5/13/chartex" xmlns:cx8="http://schemas.microsoft.com/office/drawing/2016/5/14/chartex" xmlns:mc="http://schemas.openxmlformats.org/markup-compatibility/2006" xmlns:aink="http://schemas.microsoft.com/office/drawing/2016/ink" xmlns:am3d="http://schemas.microsoft.com/office/drawing/2017/model3d" xmlns:o="urn:schemas-microsoft-com:office:office" xmlns:r="http://schemas.openxmlformats.org/officeDocument/2006/relationships" xmlns:m="http://schemas.openxmlformats.org/officeDocument/2006/math" xmlns:v="urn:schemas-microsoft-com:vml" xmlns:wp14="http://schemas.microsoft.com/office/word/2010/wordprocessingDrawing" xmlns:wp="http://schemas.openxmlformats.org/drawingml/2006/wordprocessingDrawing" xmlns:w10="urn:schemas-microsoft-com:office:word" xmlns:w="http://schemas.openxmlformats.org/wordprocessingml/2006/main" xmlns:w14="http://schemas.microsoft.com/office/word/2010/wordml" xmlns:w15="http://schemas.microsoft.com/office/word/2012/wordml" xmlns:w16cex="http://schemas.microsoft.com/office/word/2018/wordml/cex" xmlns:w16cid="http://schemas.microsoft.com/office/word/2016/wordml/cid" xmlns:w16="http://schemas.microsoft.com/office/word/2018/wordml" xmlns:w16se="http://schemas.microsoft.com/office/word/2015/wordml/symex" xmlns:wpg="http://schemas.microsoft.com/office/word/2010/wordprocessingGroup" xmlns:wpi="http://schemas.microsoft.com/office/word/2010/wordprocessingInk" xmlns:wne="http://schemas.microsoft.com/office/word/2006/wordml" xmlns:wps="http://schemas.microsoft.com/office/word/2010/wordprocessingShape" mc:Ignorable="w14 w15 w16se w16cid w16 w16cex wp14">
   <w:p>
     <w:pPr>
       <w:pStyle w:val="Header"/>
@@ -19487,7 +19745,7 @@
 </file>
 
 <file path=word/numbering.xml><?xml version="1.0" encoding="utf-8"?>
-<w:numbering xmlns:wpc="http://schemas.microsoft.com/office/word/2010/wordprocessingCanvas" xmlns:cx="http://schemas.microsoft.com/office/drawing/2014/chartex" xmlns:cx1="http://schemas.microsoft.com/office/drawing/2015/9/8/chartex" xmlns:cx2="http://schemas.microsoft.com/office/drawing/2015/10/21/chartex" xmlns:cx3="http://schemas.microsoft.com/office/drawing/2016/5/9/chartex" xmlns:cx4="http://schemas.microsoft.com/office/drawing/2016/5/10/chartex" xmlns:cx5="http://schemas.microsoft.com/office/drawing/2016/5/11/chartex" xmlns:cx6="http://schemas.microsoft.com/office/drawing/2016/5/12/chartex" xmlns:cx7="http://schemas.microsoft.com/office/drawing/2016/5/13/chartex" xmlns:cx8="http://schemas.microsoft.com/office/drawing/2016/5/14/chartex" xmlns:mc="http://schemas.openxmlformats.org/markup-compatibility/2006" xmlns:aink="http://schemas.microsoft.com/office/drawing/2016/ink" xmlns:am3d="http://schemas.microsoft.com/office/drawing/2017/model3d" xmlns:o="urn:schemas-microsoft-com:office:office" xmlns:r="http://schemas.openxmlformats.org/officeDocument/2006/relationships" xmlns:m="http://schemas.openxmlformats.org/officeDocument/2006/math" xmlns:v="urn:schemas-microsoft-com:vml" xmlns:wp14="http://schemas.microsoft.com/office/word/2010/wordprocessingDrawing" xmlns:wp="http://schemas.openxmlformats.org/drawingml/2006/wordprocessingDrawing" xmlns:w10="urn:schemas-microsoft-com:office:word" xmlns:w="http://schemas.openxmlformats.org/wordprocessingml/2006/main" xmlns:w14="http://schemas.microsoft.com/office/word/2010/wordml" xmlns:w15="http://schemas.microsoft.com/office/word/2012/wordml" xmlns:w16cid="http://schemas.microsoft.com/office/word/2016/wordml/cid" xmlns:w16se="http://schemas.microsoft.com/office/word/2015/wordml/symex" xmlns:wpg="http://schemas.microsoft.com/office/word/2010/wordprocessingGroup" xmlns:wpi="http://schemas.microsoft.com/office/word/2010/wordprocessingInk" xmlns:wne="http://schemas.microsoft.com/office/word/2006/wordml" xmlns:wps="http://schemas.microsoft.com/office/word/2010/wordprocessingShape" mc:Ignorable="w14 w15 w16se w16cid wp14">
+<w:numbering xmlns:wpc="http://schemas.microsoft.com/office/word/2010/wordprocessingCanvas" xmlns:cx="http://schemas.microsoft.com/office/drawing/2014/chartex" xmlns:cx1="http://schemas.microsoft.com/office/drawing/2015/9/8/chartex" xmlns:cx2="http://schemas.microsoft.com/office/drawing/2015/10/21/chartex" xmlns:cx3="http://schemas.microsoft.com/office/drawing/2016/5/9/chartex" xmlns:cx4="http://schemas.microsoft.com/office/drawing/2016/5/10/chartex" xmlns:cx5="http://schemas.microsoft.com/office/drawing/2016/5/11/chartex" xmlns:cx6="http://schemas.microsoft.com/office/drawing/2016/5/12/chartex" xmlns:cx7="http://schemas.microsoft.com/office/drawing/2016/5/13/chartex" xmlns:cx8="http://schemas.microsoft.com/office/drawing/2016/5/14/chartex" xmlns:mc="http://schemas.openxmlformats.org/markup-compatibility/2006" xmlns:aink="http://schemas.microsoft.com/office/drawing/2016/ink" xmlns:am3d="http://schemas.microsoft.com/office/drawing/2017/model3d" xmlns:o="urn:schemas-microsoft-com:office:office" xmlns:r="http://schemas.openxmlformats.org/officeDocument/2006/relationships" xmlns:m="http://schemas.openxmlformats.org/officeDocument/2006/math" xmlns:v="urn:schemas-microsoft-com:vml" xmlns:wp14="http://schemas.microsoft.com/office/word/2010/wordprocessingDrawing" xmlns:wp="http://schemas.openxmlformats.org/drawingml/2006/wordprocessingDrawing" xmlns:w10="urn:schemas-microsoft-com:office:word" xmlns:w="http://schemas.openxmlformats.org/wordprocessingml/2006/main" xmlns:w14="http://schemas.microsoft.com/office/word/2010/wordml" xmlns:w15="http://schemas.microsoft.com/office/word/2012/wordml" xmlns:w16cex="http://schemas.microsoft.com/office/word/2018/wordml/cex" xmlns:w16cid="http://schemas.microsoft.com/office/word/2016/wordml/cid" xmlns:w16="http://schemas.microsoft.com/office/word/2018/wordml" xmlns:w16se="http://schemas.microsoft.com/office/word/2015/wordml/symex" xmlns:wpg="http://schemas.microsoft.com/office/word/2010/wordprocessingGroup" xmlns:wpi="http://schemas.microsoft.com/office/word/2010/wordprocessingInk" xmlns:wne="http://schemas.microsoft.com/office/word/2006/wordml" xmlns:wps="http://schemas.microsoft.com/office/word/2010/wordprocessingShape" mc:Ignorable="w14 w15 w16se w16cid w16 w16cex wp14">
   <w:abstractNum w:abstractNumId="0" w15:restartNumberingAfterBreak="0">
     <w:nsid w:val="00000001"/>
     <w:multiLevelType w:val="multilevel"/>
@@ -21538,7 +21796,7 @@
 </file>
 
 <file path=word/styles.xml><?xml version="1.0" encoding="utf-8"?>
-<w:styles xmlns:mc="http://schemas.openxmlformats.org/markup-compatibility/2006" xmlns:r="http://schemas.openxmlformats.org/officeDocument/2006/relationships" xmlns:w="http://schemas.openxmlformats.org/wordprocessingml/2006/main" xmlns:w14="http://schemas.microsoft.com/office/word/2010/wordml" xmlns:w15="http://schemas.microsoft.com/office/word/2012/wordml" xmlns:w16cid="http://schemas.microsoft.com/office/word/2016/wordml/cid" xmlns:w16se="http://schemas.microsoft.com/office/word/2015/wordml/symex" mc:Ignorable="w14 w15 w16se w16cid">
+<w:styles xmlns:mc="http://schemas.openxmlformats.org/markup-compatibility/2006" xmlns:r="http://schemas.openxmlformats.org/officeDocument/2006/relationships" xmlns:w="http://schemas.openxmlformats.org/wordprocessingml/2006/main" xmlns:w14="http://schemas.microsoft.com/office/word/2010/wordml" xmlns:w15="http://schemas.microsoft.com/office/word/2012/wordml" xmlns:w16cex="http://schemas.microsoft.com/office/word/2018/wordml/cex" xmlns:w16cid="http://schemas.microsoft.com/office/word/2016/wordml/cid" xmlns:w16="http://schemas.microsoft.com/office/word/2018/wordml" xmlns:w16se="http://schemas.microsoft.com/office/word/2015/wordml/symex" mc:Ignorable="w14 w15 w16se w16cid w16 w16cex">
   <w:docDefaults>
     <w:rPrDefault>
       <w:rPr>
@@ -21554,7 +21812,7 @@
       </w:pPr>
     </w:pPrDefault>
   </w:docDefaults>
-  <w:latentStyles w:defLockedState="0" w:defUIPriority="99" w:defSemiHidden="0" w:defUnhideWhenUsed="0" w:defQFormat="0" w:count="375">
+  <w:latentStyles w:defLockedState="0" w:defUIPriority="99" w:defSemiHidden="0" w:defUnhideWhenUsed="0" w:defQFormat="0" w:count="376">
     <w:lsdException w:name="Normal" w:uiPriority="0" w:qFormat="1"/>
     <w:lsdException w:name="heading 1" w:uiPriority="9" w:qFormat="1"/>
     <w:lsdException w:name="heading 2" w:semiHidden="1" w:uiPriority="9" w:unhideWhenUsed="1" w:qFormat="1"/>
@@ -21660,7 +21918,6 @@
     <w:lsdException w:name="HTML Sample" w:semiHidden="1" w:unhideWhenUsed="1"/>
     <w:lsdException w:name="HTML Typewriter" w:semiHidden="1" w:unhideWhenUsed="1"/>
     <w:lsdException w:name="HTML Variable" w:semiHidden="1" w:unhideWhenUsed="1"/>
-    <w:lsdException w:name="Normal Table" w:semiHidden="1" w:unhideWhenUsed="1"/>
     <w:lsdException w:name="annotation subject" w:semiHidden="1" w:unhideWhenUsed="1"/>
     <w:lsdException w:name="No List" w:semiHidden="1" w:unhideWhenUsed="1"/>
     <w:lsdException w:name="Outline List 1" w:semiHidden="1" w:unhideWhenUsed="1"/>
@@ -21707,10 +21964,8 @@
     <w:lsdException w:name="Table Subtle 2" w:semiHidden="1" w:unhideWhenUsed="1"/>
     <w:lsdException w:name="Table Web 1" w:semiHidden="1" w:unhideWhenUsed="1"/>
     <w:lsdException w:name="Table Web 2" w:semiHidden="1" w:unhideWhenUsed="1"/>
-    <w:lsdException w:name="Table Web 3" w:semiHidden="1" w:unhideWhenUsed="1"/>
     <w:lsdException w:name="Balloon Text" w:semiHidden="1" w:unhideWhenUsed="1"/>
     <w:lsdException w:name="Table Grid" w:uiPriority="59"/>
-    <w:lsdException w:name="Table Theme" w:semiHidden="1" w:unhideWhenUsed="1"/>
     <w:lsdException w:name="Placeholder Text" w:semiHidden="1"/>
     <w:lsdException w:name="No Spacing" w:uiPriority="1" w:qFormat="1"/>
     <w:lsdException w:name="Light Shading" w:uiPriority="60"/>
@@ -21930,6 +22185,7 @@
     <w:lsdException w:name="Smart Hyperlink" w:semiHidden="1" w:unhideWhenUsed="1"/>
     <w:lsdException w:name="Hashtag" w:semiHidden="1" w:unhideWhenUsed="1"/>
     <w:lsdException w:name="Unresolved Mention" w:semiHidden="1" w:unhideWhenUsed="1"/>
+    <w:lsdException w:name="Smart Link" w:semiHidden="1" w:unhideWhenUsed="1"/>
   </w:latentStyles>
   <w:style w:type="paragraph" w:default="1" w:styleId="Normal">
     <w:name w:val="Normal"/>
@@ -22192,6 +22448,7 @@
   <w:style w:type="character" w:default="1" w:styleId="DefaultParagraphFont">
     <w:name w:val="Default Paragraph Font"/>
     <w:uiPriority w:val="1"/>
+    <w:semiHidden/>
     <w:unhideWhenUsed/>
   </w:style>
   <w:style w:type="table" w:default="1" w:styleId="TableNormal">
@@ -23601,11 +23858,104 @@
       <w:shd w:val="clear" w:color="auto" w:fill="E1DFDD"/>
     </w:rPr>
   </w:style>
+  <w:style w:type="table" w:styleId="PlainTable3">
+    <w:name w:val="Plain Table 3"/>
+    <w:basedOn w:val="TableNormal"/>
+    <w:uiPriority w:val="43"/>
+    <w:rsid w:val="0079393A"/>
+    <w:pPr>
+      <w:spacing w:after="0" w:line="240" w:lineRule="auto"/>
+    </w:pPr>
+    <w:tblPr>
+      <w:tblStyleRowBandSize w:val="1"/>
+      <w:tblStyleColBandSize w:val="1"/>
+    </w:tblPr>
+    <w:tblStylePr w:type="firstRow">
+      <w:rPr>
+        <w:b/>
+        <w:bCs/>
+        <w:caps/>
+      </w:rPr>
+      <w:tblPr/>
+      <w:tcPr>
+        <w:tcBorders>
+          <w:bottom w:val="single" w:sz="4" w:space="0" w:color="7F7F7F" w:themeColor="text1" w:themeTint="80"/>
+        </w:tcBorders>
+      </w:tcPr>
+    </w:tblStylePr>
+    <w:tblStylePr w:type="lastRow">
+      <w:rPr>
+        <w:b/>
+        <w:bCs/>
+        <w:caps/>
+      </w:rPr>
+      <w:tblPr/>
+      <w:tcPr>
+        <w:tcBorders>
+          <w:top w:val="nil"/>
+        </w:tcBorders>
+      </w:tcPr>
+    </w:tblStylePr>
+    <w:tblStylePr w:type="firstCol">
+      <w:rPr>
+        <w:b/>
+        <w:bCs/>
+        <w:caps/>
+      </w:rPr>
+      <w:tblPr/>
+      <w:tcPr>
+        <w:tcBorders>
+          <w:right w:val="single" w:sz="4" w:space="0" w:color="7F7F7F" w:themeColor="text1" w:themeTint="80"/>
+        </w:tcBorders>
+      </w:tcPr>
+    </w:tblStylePr>
+    <w:tblStylePr w:type="lastCol">
+      <w:rPr>
+        <w:b/>
+        <w:bCs/>
+        <w:caps/>
+      </w:rPr>
+      <w:tblPr/>
+      <w:tcPr>
+        <w:tcBorders>
+          <w:left w:val="nil"/>
+        </w:tcBorders>
+      </w:tcPr>
+    </w:tblStylePr>
+    <w:tblStylePr w:type="band1Vert">
+      <w:tblPr/>
+      <w:tcPr>
+        <w:shd w:val="clear" w:color="auto" w:fill="F2F2F2" w:themeFill="background1" w:themeFillShade="F2"/>
+      </w:tcPr>
+    </w:tblStylePr>
+    <w:tblStylePr w:type="band1Horz">
+      <w:tblPr/>
+      <w:tcPr>
+        <w:shd w:val="clear" w:color="auto" w:fill="F2F2F2" w:themeFill="background1" w:themeFillShade="F2"/>
+      </w:tcPr>
+    </w:tblStylePr>
+    <w:tblStylePr w:type="neCell">
+      <w:tblPr/>
+      <w:tcPr>
+        <w:tcBorders>
+          <w:left w:val="nil"/>
+        </w:tcBorders>
+      </w:tcPr>
+    </w:tblStylePr>
+    <w:tblStylePr w:type="nwCell">
+      <w:tblPr/>
+      <w:tcPr>
+        <w:tcBorders>
+          <w:right w:val="nil"/>
+        </w:tcBorders>
+      </w:tcPr>
+    </w:tblStylePr>
+  </w:style>
 </w:styles>
 </file>
 
 <file path=word/glossary/document.xml><?xml version="1.0" encoding="utf-8"?>
-<w:glossaryDocument xmlns:wpc="http://schemas.microsoft.com/office/word/2010/wordprocessingCanvas" xmlns:cx="http://schemas.microsoft.com/office/drawing/2014/chartex" xmlns:cx1="http://schemas.microsoft.com/office/drawing/2015/9/8/chartex" xmlns:cx2="http://schemas.microsoft.com/office/drawing/2015/10/21/chartex" xmlns:cx3="http://schemas.microsoft.com/office/drawing/2016/5/9/chartex" xmlns:cx4="http://schemas.microsoft.com/office/drawing/2016/5/10/chartex" xmlns:cx5="http://schemas.microsoft.com/office/drawing/2016/5/11/chartex" xmlns:cx6="http://schemas.microsoft.com/office/drawing/2016/5/12/chartex" xmlns:cx7="http://schemas.microsoft.com/office/drawing/2016/5/13/chartex" xmlns:cx8="http://schemas.microsoft.com/office/drawing/2016/5/14/chartex" xmlns:mc="http://schemas.openxmlformats.org/markup-compatibility/2006" xmlns:aink="http://schemas.microsoft.com/office/drawing/2016/ink" xmlns:am3d="http://schemas.microsoft.com/office/drawing/2017/model3d" xmlns:o="urn:schemas-microsoft-com:office:office" xmlns:r="http://schemas.openxmlformats.org/officeDocument/2006/relationships" xmlns:m="http://schemas.openxmlformats.org/officeDocument/2006/math" xmlns:v="urn:schemas-microsoft-com:vml" xmlns:wp14="http://schemas.microsoft.com/office/word/2010/wordprocessingDrawing" xmlns:wp="http://schemas.openxmlformats.org/drawingml/2006/wordprocessingDrawing" xmlns:w10="urn:schemas-microsoft-com:office:word" xmlns:w="http://schemas.openxmlformats.org/wordprocessingml/2006/main" xmlns:w14="http://schemas.microsoft.com/office/word/2010/wordml" xmlns:w15="http://schemas.microsoft.com/office/word/2012/wordml" xmlns:w16cid="http://schemas.microsoft.com/office/word/2016/wordml/cid" xmlns:w16se="http://schemas.microsoft.com/office/word/2015/wordml/symex" xmlns:wpg="http://schemas.microsoft.com/office/word/2010/wordprocessingGroup" xmlns:wpi="http://schemas.microsoft.com/office/word/2010/wordprocessingInk" xmlns:wne="http://schemas.microsoft.com/office/word/2006/wordml" xmlns:wps="http://schemas.microsoft.com/office/word/2010/wordprocessingShape" mc:Ignorable="w14 w15 w16se w16cid wp14">
+<w:glossaryDocument xmlns:wpc="http://schemas.microsoft.com/office/word/2010/wordprocessingCanvas" xmlns:cx="http://schemas.microsoft.com/office/drawing/2014/chartex" xmlns:cx1="http://schemas.microsoft.com/office/drawing/2015/9/8/chartex" xmlns:cx2="http://schemas.microsoft.com/office/drawing/2015/10/21/chartex" xmlns:cx3="http://schemas.microsoft.com/office/drawing/2016/5/9/chartex" xmlns:cx4="http://schemas.microsoft.com/office/drawing/2016/5/10/chartex" xmlns:cx5="http://schemas.microsoft.com/office/drawing/2016/5/11/chartex" xmlns:cx6="http://schemas.microsoft.com/office/drawing/2016/5/12/chartex" xmlns:cx7="http://schemas.microsoft.com/office/drawing/2016/5/13/chartex" xmlns:cx8="http://schemas.microsoft.com/office/drawing/2016/5/14/chartex" xmlns:mc="http://schemas.openxmlformats.org/markup-compatibility/2006" xmlns:aink="http://schemas.microsoft.com/office/drawing/2016/ink" xmlns:am3d="http://schemas.microsoft.com/office/drawing/2017/model3d" xmlns:o="urn:schemas-microsoft-com:office:office" xmlns:r="http://schemas.openxmlformats.org/officeDocument/2006/relationships" xmlns:m="http://schemas.openxmlformats.org/officeDocument/2006/math" xmlns:v="urn:schemas-microsoft-com:vml" xmlns:wp14="http://schemas.microsoft.com/office/word/2010/wordprocessingDrawing" xmlns:wp="http://schemas.openxmlformats.org/drawingml/2006/wordprocessingDrawing" xmlns:w10="urn:schemas-microsoft-com:office:word" xmlns:w="http://schemas.openxmlformats.org/wordprocessingml/2006/main" xmlns:w14="http://schemas.microsoft.com/office/word/2010/wordml" xmlns:w15="http://schemas.microsoft.com/office/word/2012/wordml" xmlns:w16cex="http://schemas.microsoft.com/office/word/2018/wordml/cex" xmlns:w16cid="http://schemas.microsoft.com/office/word/2016/wordml/cid" xmlns:w16="http://schemas.microsoft.com/office/word/2018/wordml" xmlns:w16se="http://schemas.microsoft.com/office/word/2015/wordml/symex" xmlns:wpg="http://schemas.microsoft.com/office/word/2010/wordprocessingGroup" xmlns:wpi="http://schemas.microsoft.com/office/word/2010/wordprocessingInk" xmlns:wne="http://schemas.microsoft.com/office/word/2006/wordml" xmlns:wps="http://schemas.microsoft.com/office/word/2010/wordprocessingShape" mc:Ignorable="w14 w15 w16se w16cid w16 w16cex wp14">
   <w:docParts>
     <w:docPart>
       <w:docPartPr>
@@ -23664,7 +24014,7 @@
 </file>
 
 <file path=word/glossary/fontTable.xml><?xml version="1.0" encoding="utf-8"?>
-<w:fonts xmlns:mc="http://schemas.openxmlformats.org/markup-compatibility/2006" xmlns:r="http://schemas.openxmlformats.org/officeDocument/2006/relationships" xmlns:w="http://schemas.openxmlformats.org/wordprocessingml/2006/main" xmlns:w14="http://schemas.microsoft.com/office/word/2010/wordml" xmlns:w15="http://schemas.microsoft.com/office/word/2012/wordml" xmlns:w16cid="http://schemas.microsoft.com/office/word/2016/wordml/cid" xmlns:w16se="http://schemas.microsoft.com/office/word/2015/wordml/symex" mc:Ignorable="w14 w15 w16se w16cid">
+<w:fonts xmlns:mc="http://schemas.openxmlformats.org/markup-compatibility/2006" xmlns:r="http://schemas.openxmlformats.org/officeDocument/2006/relationships" xmlns:w="http://schemas.openxmlformats.org/wordprocessingml/2006/main" xmlns:w14="http://schemas.microsoft.com/office/word/2010/wordml" xmlns:w15="http://schemas.microsoft.com/office/word/2012/wordml" xmlns:w16cex="http://schemas.microsoft.com/office/word/2018/wordml/cex" xmlns:w16cid="http://schemas.microsoft.com/office/word/2016/wordml/cid" xmlns:w16="http://schemas.microsoft.com/office/word/2018/wordml" xmlns:w16se="http://schemas.microsoft.com/office/word/2015/wordml/symex" mc:Ignorable="w14 w15 w16se w16cid w16 w16cex">
   <w:font w:name="Symbol">
     <w:panose1 w:val="05050102010706020507"/>
     <w:charset w:val="02"/>
@@ -23724,14 +24074,14 @@
     <w:charset w:val="00"/>
     <w:family w:val="swiss"/>
     <w:pitch w:val="variable"/>
-    <w:sig w:usb0="E0002AFF" w:usb1="C000247B" w:usb2="00000009" w:usb3="00000000" w:csb0="000001FF" w:csb1="00000000"/>
+    <w:sig w:usb0="E4002EFF" w:usb1="C000247B" w:usb2="00000009" w:usb3="00000000" w:csb0="000001FF" w:csb1="00000000"/>
   </w:font>
   <w:font w:name="Calibri Light">
     <w:panose1 w:val="020F0302020204030204"/>
     <w:charset w:val="00"/>
     <w:family w:val="swiss"/>
     <w:pitch w:val="variable"/>
-    <w:sig w:usb0="E0002AFF" w:usb1="C000247B" w:usb2="00000009" w:usb3="00000000" w:csb0="000001FF" w:csb1="00000000"/>
+    <w:sig w:usb0="E4002EFF" w:usb1="C000247B" w:usb2="00000009" w:usb3="00000000" w:csb0="000001FF" w:csb1="00000000"/>
   </w:font>
   <w:font w:name="Luxi Serif">
     <w:altName w:val="Cambria"/>
@@ -23784,7 +24134,7 @@
 </file>
 
 <file path=word/glossary/settings.xml><?xml version="1.0" encoding="utf-8"?>
-<w:settings xmlns:mc="http://schemas.openxmlformats.org/markup-compatibility/2006" xmlns:o="urn:schemas-microsoft-com:office:office" xmlns:r="http://schemas.openxmlformats.org/officeDocument/2006/relationships" xmlns:m="http://schemas.openxmlformats.org/officeDocument/2006/math" xmlns:v="urn:schemas-microsoft-com:vml" xmlns:w10="urn:schemas-microsoft-com:office:word" xmlns:w="http://schemas.openxmlformats.org/wordprocessingml/2006/main" xmlns:w14="http://schemas.microsoft.com/office/word/2010/wordml" xmlns:w15="http://schemas.microsoft.com/office/word/2012/wordml" xmlns:w16cid="http://schemas.microsoft.com/office/word/2016/wordml/cid" xmlns:w16se="http://schemas.microsoft.com/office/word/2015/wordml/symex" xmlns:sl="http://schemas.openxmlformats.org/schemaLibrary/2006/main" mc:Ignorable="w14 w15 w16se w16cid">
+<w:settings xmlns:mc="http://schemas.openxmlformats.org/markup-compatibility/2006" xmlns:o="urn:schemas-microsoft-com:office:office" xmlns:r="http://schemas.openxmlformats.org/officeDocument/2006/relationships" xmlns:m="http://schemas.openxmlformats.org/officeDocument/2006/math" xmlns:v="urn:schemas-microsoft-com:vml" xmlns:w10="urn:schemas-microsoft-com:office:word" xmlns:w="http://schemas.openxmlformats.org/wordprocessingml/2006/main" xmlns:w14="http://schemas.microsoft.com/office/word/2010/wordml" xmlns:w15="http://schemas.microsoft.com/office/word/2012/wordml" xmlns:w16cex="http://schemas.microsoft.com/office/word/2018/wordml/cex" xmlns:w16cid="http://schemas.microsoft.com/office/word/2016/wordml/cid" xmlns:w16="http://schemas.microsoft.com/office/word/2018/wordml" xmlns:w16se="http://schemas.microsoft.com/office/word/2015/wordml/symex" xmlns:sl="http://schemas.openxmlformats.org/schemaLibrary/2006/main" mc:Ignorable="w14 w15 w16se w16cid w16 w16cex">
   <w:view w:val="normal"/>
   <w:defaultTabStop w:val="720"/>
   <w:characterSpacingControl w:val="doNotCompress"/>
@@ -23801,6 +24151,7 @@
     <w:rsidRoot w:val="00B331C2"/>
     <w:rsid w:val="00124830"/>
     <w:rsid w:val="00B331C2"/>
+    <w:rsid w:val="00BD7029"/>
     <w:rsid w:val="00F83386"/>
   </w:rsids>
   <m:mathPr>
@@ -23825,7 +24176,7 @@
 </file>
 
 <file path=word/glossary/styles.xml><?xml version="1.0" encoding="utf-8"?>
-<w:styles xmlns:mc="http://schemas.openxmlformats.org/markup-compatibility/2006" xmlns:r="http://schemas.openxmlformats.org/officeDocument/2006/relationships" xmlns:w="http://schemas.openxmlformats.org/wordprocessingml/2006/main" xmlns:w14="http://schemas.microsoft.com/office/word/2010/wordml" xmlns:w15="http://schemas.microsoft.com/office/word/2012/wordml" xmlns:w16cid="http://schemas.microsoft.com/office/word/2016/wordml/cid" xmlns:w16se="http://schemas.microsoft.com/office/word/2015/wordml/symex" mc:Ignorable="w14 w15 w16se w16cid">
+<w:styles xmlns:mc="http://schemas.openxmlformats.org/markup-compatibility/2006" xmlns:r="http://schemas.openxmlformats.org/officeDocument/2006/relationships" xmlns:w="http://schemas.openxmlformats.org/wordprocessingml/2006/main" xmlns:w14="http://schemas.microsoft.com/office/word/2010/wordml" xmlns:w15="http://schemas.microsoft.com/office/word/2012/wordml" xmlns:w16cex="http://schemas.microsoft.com/office/word/2018/wordml/cex" xmlns:w16cid="http://schemas.microsoft.com/office/word/2016/wordml/cid" xmlns:w16="http://schemas.microsoft.com/office/word/2018/wordml" xmlns:w16se="http://schemas.microsoft.com/office/word/2015/wordml/symex" mc:Ignorable="w14 w15 w16se w16cid w16 w16cex">
   <w:docDefaults>
     <w:rPrDefault>
       <w:rPr>
@@ -23841,7 +24192,7 @@
       </w:pPr>
     </w:pPrDefault>
   </w:docDefaults>
-  <w:latentStyles w:defLockedState="0" w:defUIPriority="99" w:defSemiHidden="0" w:defUnhideWhenUsed="0" w:defQFormat="0" w:count="375">
+  <w:latentStyles w:defLockedState="0" w:defUIPriority="99" w:defSemiHidden="0" w:defUnhideWhenUsed="0" w:defQFormat="0" w:count="376">
     <w:lsdException w:name="Normal" w:uiPriority="0" w:qFormat="1"/>
     <w:lsdException w:name="heading 1" w:uiPriority="9" w:qFormat="1"/>
     <w:lsdException w:name="heading 2" w:semiHidden="1" w:uiPriority="9" w:unhideWhenUsed="1" w:qFormat="1"/>
@@ -23947,7 +24298,6 @@
     <w:lsdException w:name="HTML Sample" w:semiHidden="1" w:unhideWhenUsed="1"/>
     <w:lsdException w:name="HTML Typewriter" w:semiHidden="1" w:unhideWhenUsed="1"/>
     <w:lsdException w:name="HTML Variable" w:semiHidden="1" w:unhideWhenUsed="1"/>
-    <w:lsdException w:name="Normal Table" w:semiHidden="1" w:unhideWhenUsed="1"/>
     <w:lsdException w:name="annotation subject" w:semiHidden="1" w:unhideWhenUsed="1"/>
     <w:lsdException w:name="No List" w:semiHidden="1" w:unhideWhenUsed="1"/>
     <w:lsdException w:name="Outline List 1" w:semiHidden="1" w:unhideWhenUsed="1"/>
@@ -23994,10 +24344,8 @@
     <w:lsdException w:name="Table Subtle 2" w:semiHidden="1" w:unhideWhenUsed="1"/>
     <w:lsdException w:name="Table Web 1" w:semiHidden="1" w:unhideWhenUsed="1"/>
     <w:lsdException w:name="Table Web 2" w:semiHidden="1" w:unhideWhenUsed="1"/>
-    <w:lsdException w:name="Table Web 3" w:semiHidden="1" w:unhideWhenUsed="1"/>
     <w:lsdException w:name="Balloon Text" w:semiHidden="1" w:unhideWhenUsed="1"/>
     <w:lsdException w:name="Table Grid" w:uiPriority="39"/>
-    <w:lsdException w:name="Table Theme" w:semiHidden="1" w:unhideWhenUsed="1"/>
     <w:lsdException w:name="Placeholder Text" w:semiHidden="1"/>
     <w:lsdException w:name="No Spacing" w:uiPriority="1" w:qFormat="1"/>
     <w:lsdException w:name="Light Shading" w:uiPriority="60"/>
@@ -24217,6 +24565,7 @@
     <w:lsdException w:name="Smart Hyperlink" w:semiHidden="1" w:unhideWhenUsed="1"/>
     <w:lsdException w:name="Hashtag" w:semiHidden="1" w:unhideWhenUsed="1"/>
     <w:lsdException w:name="Unresolved Mention" w:semiHidden="1" w:unhideWhenUsed="1"/>
+    <w:lsdException w:name="Smart Link" w:semiHidden="1" w:unhideWhenUsed="1"/>
   </w:latentStyles>
   <w:style w:type="paragraph" w:default="1" w:styleId="Normal">
     <w:name w:val="Normal"/>
@@ -24263,7 +24612,7 @@
 </file>
 
 <file path=word/glossary/webSettings.xml><?xml version="1.0" encoding="utf-8"?>
-<w:webSettings xmlns:mc="http://schemas.openxmlformats.org/markup-compatibility/2006" xmlns:r="http://schemas.openxmlformats.org/officeDocument/2006/relationships" xmlns:w="http://schemas.openxmlformats.org/wordprocessingml/2006/main" xmlns:w14="http://schemas.microsoft.com/office/word/2010/wordml" xmlns:w15="http://schemas.microsoft.com/office/word/2012/wordml" xmlns:w16cid="http://schemas.microsoft.com/office/word/2016/wordml/cid" xmlns:w16se="http://schemas.microsoft.com/office/word/2015/wordml/symex" mc:Ignorable="w14 w15 w16se w16cid">
+<w:webSettings xmlns:mc="http://schemas.openxmlformats.org/markup-compatibility/2006" xmlns:r="http://schemas.openxmlformats.org/officeDocument/2006/relationships" xmlns:w="http://schemas.openxmlformats.org/wordprocessingml/2006/main" xmlns:w14="http://schemas.microsoft.com/office/word/2010/wordml" xmlns:w15="http://schemas.microsoft.com/office/word/2012/wordml" xmlns:w16cex="http://schemas.microsoft.com/office/word/2018/wordml/cex" xmlns:w16cid="http://schemas.microsoft.com/office/word/2016/wordml/cid" xmlns:w16="http://schemas.microsoft.com/office/word/2018/wordml" xmlns:w16se="http://schemas.microsoft.com/office/word/2015/wordml/symex" mc:Ignorable="w14 w15 w16se w16cid w16 w16cex">
   <w:optimizeForBrowser/>
   <w:allowPNG/>
 </w:webSettings>

</xml_diff>

<commit_message>
Update Infrastructure Documentation Template.docx
</commit_message>
<xml_diff>
--- a/Infrastructure Documentation Template.docx
+++ b/Infrastructure Documentation Template.docx
@@ -16313,6 +16313,107 @@
         </w:tc>
       </w:tr>
     </w:tbl>
+    <w:p/>
+    <w:p>
+      <w:r>
+        <w:br w:type="page"/>
+      </w:r>
+    </w:p>
+    <w:p>
+      <w:pPr>
+        <w:pStyle w:val="Heading1"/>
+      </w:pPr>
+      <w:r>
+        <w:lastRenderedPageBreak/>
+        <w:t>Drive Mappings</w:t>
+      </w:r>
+    </w:p>
+    <w:tbl>
+      <w:tblPr>
+        <w:tblStyle w:val="PlainTable3"/>
+        <w:tblW w:w="0" w:type="auto"/>
+        <w:tblLook w:val="04A0" w:firstRow="1" w:lastRow="0" w:firstColumn="1" w:lastColumn="0" w:noHBand="0" w:noVBand="1"/>
+      </w:tblPr>
+      <w:tblGrid>
+        <w:gridCol w:w="3116"/>
+        <w:gridCol w:w="3117"/>
+        <w:gridCol w:w="3117"/>
+      </w:tblGrid>
+      <w:tr>
+        <w:trPr>
+          <w:cnfStyle w:val="100000000000" w:firstRow="1" w:lastRow="0" w:firstColumn="0" w:lastColumn="0" w:oddVBand="0" w:evenVBand="0" w:oddHBand="0" w:evenHBand="0" w:firstRowFirstColumn="0" w:firstRowLastColumn="0" w:lastRowFirstColumn="0" w:lastRowLastColumn="0"/>
+        </w:trPr>
+        <w:tc>
+          <w:tcPr>
+            <w:cnfStyle w:val="001000000100" w:firstRow="0" w:lastRow="0" w:firstColumn="1" w:lastColumn="0" w:oddVBand="0" w:evenVBand="0" w:oddHBand="0" w:evenHBand="0" w:firstRowFirstColumn="1" w:firstRowLastColumn="0" w:lastRowFirstColumn="0" w:lastRowLastColumn="0"/>
+            <w:tcW w:w="3116" w:type="dxa"/>
+          </w:tcPr>
+          <w:p>
+            <w:r>
+              <w:t>Domain</w:t>
+            </w:r>
+          </w:p>
+        </w:tc>
+        <w:tc>
+          <w:tcPr>
+            <w:tcW w:w="3117" w:type="dxa"/>
+          </w:tcPr>
+          <w:p>
+            <w:pPr>
+              <w:cnfStyle w:val="100000000000" w:firstRow="1" w:lastRow="0" w:firstColumn="0" w:lastColumn="0" w:oddVBand="0" w:evenVBand="0" w:oddHBand="0" w:evenHBand="0" w:firstRowFirstColumn="0" w:firstRowLastColumn="0" w:lastRowFirstColumn="0" w:lastRowLastColumn="0"/>
+            </w:pPr>
+            <w:r>
+              <w:t>Drive</w:t>
+            </w:r>
+          </w:p>
+        </w:tc>
+        <w:tc>
+          <w:tcPr>
+            <w:tcW w:w="3117" w:type="dxa"/>
+          </w:tcPr>
+          <w:p>
+            <w:pPr>
+              <w:cnfStyle w:val="100000000000" w:firstRow="1" w:lastRow="0" w:firstColumn="0" w:lastColumn="0" w:oddVBand="0" w:evenVBand="0" w:oddHBand="0" w:evenHBand="0" w:firstRowFirstColumn="0" w:firstRowLastColumn="0" w:lastRowFirstColumn="0" w:lastRowLastColumn="0"/>
+            </w:pPr>
+            <w:r>
+              <w:t>Mapped To:</w:t>
+            </w:r>
+          </w:p>
+        </w:tc>
+      </w:tr>
+      <w:tr>
+        <w:trPr>
+          <w:cnfStyle w:val="000000100000" w:firstRow="0" w:lastRow="0" w:firstColumn="0" w:lastColumn="0" w:oddVBand="0" w:evenVBand="0" w:oddHBand="1" w:evenHBand="0" w:firstRowFirstColumn="0" w:firstRowLastColumn="0" w:lastRowFirstColumn="0" w:lastRowLastColumn="0"/>
+        </w:trPr>
+        <w:tc>
+          <w:tcPr>
+            <w:cnfStyle w:val="001000000000" w:firstRow="0" w:lastRow="0" w:firstColumn="1" w:lastColumn="0" w:oddVBand="0" w:evenVBand="0" w:oddHBand="0" w:evenHBand="0" w:firstRowFirstColumn="0" w:firstRowLastColumn="0" w:lastRowFirstColumn="0" w:lastRowLastColumn="0"/>
+            <w:tcW w:w="3116" w:type="dxa"/>
+          </w:tcPr>
+          <w:p/>
+        </w:tc>
+        <w:tc>
+          <w:tcPr>
+            <w:tcW w:w="3117" w:type="dxa"/>
+          </w:tcPr>
+          <w:p>
+            <w:pPr>
+              <w:cnfStyle w:val="000000100000" w:firstRow="0" w:lastRow="0" w:firstColumn="0" w:lastColumn="0" w:oddVBand="0" w:evenVBand="0" w:oddHBand="1" w:evenHBand="0" w:firstRowFirstColumn="0" w:firstRowLastColumn="0" w:lastRowFirstColumn="0" w:lastRowLastColumn="0"/>
+            </w:pPr>
+          </w:p>
+        </w:tc>
+        <w:tc>
+          <w:tcPr>
+            <w:tcW w:w="3117" w:type="dxa"/>
+          </w:tcPr>
+          <w:p>
+            <w:pPr>
+              <w:cnfStyle w:val="000000100000" w:firstRow="0" w:lastRow="0" w:firstColumn="0" w:lastColumn="0" w:oddVBand="0" w:evenVBand="0" w:oddHBand="1" w:evenHBand="0" w:firstRowFirstColumn="0" w:firstRowLastColumn="0" w:lastRowFirstColumn="0" w:lastRowLastColumn="0"/>
+            </w:pPr>
+          </w:p>
+        </w:tc>
+      </w:tr>
+    </w:tbl>
     <w:p>
       <w:r>
         <w:br w:type="page"/>
@@ -21918,6 +22019,7 @@
     <w:lsdException w:name="HTML Sample" w:semiHidden="1" w:unhideWhenUsed="1"/>
     <w:lsdException w:name="HTML Typewriter" w:semiHidden="1" w:unhideWhenUsed="1"/>
     <w:lsdException w:name="HTML Variable" w:semiHidden="1" w:unhideWhenUsed="1"/>
+    <w:lsdException w:name="Normal Table" w:semiHidden="1" w:unhideWhenUsed="1"/>
     <w:lsdException w:name="annotation subject" w:semiHidden="1" w:unhideWhenUsed="1"/>
     <w:lsdException w:name="No List" w:semiHidden="1" w:unhideWhenUsed="1"/>
     <w:lsdException w:name="Outline List 1" w:semiHidden="1" w:unhideWhenUsed="1"/>
@@ -21964,8 +22066,10 @@
     <w:lsdException w:name="Table Subtle 2" w:semiHidden="1" w:unhideWhenUsed="1"/>
     <w:lsdException w:name="Table Web 1" w:semiHidden="1" w:unhideWhenUsed="1"/>
     <w:lsdException w:name="Table Web 2" w:semiHidden="1" w:unhideWhenUsed="1"/>
+    <w:lsdException w:name="Table Web 3" w:semiHidden="1" w:unhideWhenUsed="1"/>
     <w:lsdException w:name="Balloon Text" w:semiHidden="1" w:unhideWhenUsed="1"/>
     <w:lsdException w:name="Table Grid" w:uiPriority="59"/>
+    <w:lsdException w:name="Table Theme" w:semiHidden="1" w:unhideWhenUsed="1"/>
     <w:lsdException w:name="Placeholder Text" w:semiHidden="1"/>
     <w:lsdException w:name="No Spacing" w:uiPriority="1" w:qFormat="1"/>
     <w:lsdException w:name="Light Shading" w:uiPriority="60"/>
@@ -24150,6 +24254,7 @@
   <w:rsids>
     <w:rsidRoot w:val="00B331C2"/>
     <w:rsid w:val="00124830"/>
+    <w:rsid w:val="005D6940"/>
     <w:rsid w:val="00B331C2"/>
     <w:rsid w:val="00BD7029"/>
     <w:rsid w:val="00F83386"/>
@@ -24298,6 +24403,7 @@
     <w:lsdException w:name="HTML Sample" w:semiHidden="1" w:unhideWhenUsed="1"/>
     <w:lsdException w:name="HTML Typewriter" w:semiHidden="1" w:unhideWhenUsed="1"/>
     <w:lsdException w:name="HTML Variable" w:semiHidden="1" w:unhideWhenUsed="1"/>
+    <w:lsdException w:name="Normal Table" w:semiHidden="1" w:unhideWhenUsed="1"/>
     <w:lsdException w:name="annotation subject" w:semiHidden="1" w:unhideWhenUsed="1"/>
     <w:lsdException w:name="No List" w:semiHidden="1" w:unhideWhenUsed="1"/>
     <w:lsdException w:name="Outline List 1" w:semiHidden="1" w:unhideWhenUsed="1"/>
@@ -24344,8 +24450,10 @@
     <w:lsdException w:name="Table Subtle 2" w:semiHidden="1" w:unhideWhenUsed="1"/>
     <w:lsdException w:name="Table Web 1" w:semiHidden="1" w:unhideWhenUsed="1"/>
     <w:lsdException w:name="Table Web 2" w:semiHidden="1" w:unhideWhenUsed="1"/>
+    <w:lsdException w:name="Table Web 3" w:semiHidden="1" w:unhideWhenUsed="1"/>
     <w:lsdException w:name="Balloon Text" w:semiHidden="1" w:unhideWhenUsed="1"/>
     <w:lsdException w:name="Table Grid" w:uiPriority="39"/>
+    <w:lsdException w:name="Table Theme" w:semiHidden="1" w:unhideWhenUsed="1"/>
     <w:lsdException w:name="Placeholder Text" w:semiHidden="1"/>
     <w:lsdException w:name="No Spacing" w:uiPriority="1" w:qFormat="1"/>
     <w:lsdException w:name="Light Shading" w:uiPriority="60"/>

</xml_diff>